<commit_message>
Added very basic pseudocode for covtree. Should meet compliance requirements. Added link to document via covtree folder of FitCons2 repository.
</commit_message>
<xml_diff>
--- a/Insight2/docs/Insight2SoftwareArchitecture.docx
+++ b/Insight2/docs/Insight2SoftwareArchitecture.docx
@@ -1,6 +1,6 @@
 
 <file path=word/document.xml><?xml version="1.0" encoding="utf-8"?>
-<w:document xmlns:wpc="http://schemas.microsoft.com/office/word/2010/wordprocessingCanvas" xmlns:mc="http://schemas.openxmlformats.org/markup-compatibility/2006" xmlns:o="urn:schemas-microsoft-com:office:office" xmlns:r="http://schemas.openxmlformats.org/officeDocument/2006/relationships" xmlns:m="http://schemas.openxmlformats.org/officeDocument/2006/math" xmlns:v="urn:schemas-microsoft-com:vml" xmlns:wp14="http://schemas.microsoft.com/office/word/2010/wordprocessingDrawing" xmlns:wp="http://schemas.openxmlformats.org/drawingml/2006/wordprocessingDrawing" xmlns:w10="urn:schemas-microsoft-com:office:word" xmlns:w="http://schemas.openxmlformats.org/wordprocessingml/2006/main" xmlns:w14="http://schemas.microsoft.com/office/word/2010/wordml" xmlns:wpg="http://schemas.microsoft.com/office/word/2010/wordprocessingGroup" xmlns:wpi="http://schemas.microsoft.com/office/word/2010/wordprocessingInk" xmlns:wne="http://schemas.microsoft.com/office/word/2006/wordml" xmlns:wps="http://schemas.microsoft.com/office/word/2010/wordprocessingShape" mc:Ignorable="w14 wp14">
+<w:document xmlns:wpc="http://schemas.microsoft.com/office/word/2010/wordprocessingCanvas" xmlns:cx="http://schemas.microsoft.com/office/drawing/2014/chartex" xmlns:cx1="http://schemas.microsoft.com/office/drawing/2015/9/8/chartex" xmlns:cx2="http://schemas.microsoft.com/office/drawing/2015/10/21/chartex" xmlns:cx3="http://schemas.microsoft.com/office/drawing/2016/5/9/chartex" xmlns:cx4="http://schemas.microsoft.com/office/drawing/2016/5/10/chartex" xmlns:cx5="http://schemas.microsoft.com/office/drawing/2016/5/11/chartex" xmlns:cx6="http://schemas.microsoft.com/office/drawing/2016/5/12/chartex" xmlns:cx7="http://schemas.microsoft.com/office/drawing/2016/5/13/chartex" xmlns:cx8="http://schemas.microsoft.com/office/drawing/2016/5/14/chartex" xmlns:mc="http://schemas.openxmlformats.org/markup-compatibility/2006" xmlns:aink="http://schemas.microsoft.com/office/drawing/2016/ink" xmlns:am3d="http://schemas.microsoft.com/office/drawing/2017/model3d" xmlns:o="urn:schemas-microsoft-com:office:office" xmlns:r="http://schemas.openxmlformats.org/officeDocument/2006/relationships" xmlns:m="http://schemas.openxmlformats.org/officeDocument/2006/math" xmlns:v="urn:schemas-microsoft-com:vml" xmlns:wp14="http://schemas.microsoft.com/office/word/2010/wordprocessingDrawing" xmlns:wp="http://schemas.openxmlformats.org/drawingml/2006/wordprocessingDrawing" xmlns:w10="urn:schemas-microsoft-com:office:word" xmlns:w="http://schemas.openxmlformats.org/wordprocessingml/2006/main" xmlns:w14="http://schemas.microsoft.com/office/word/2010/wordml" xmlns:w15="http://schemas.microsoft.com/office/word/2012/wordml" xmlns:w16cid="http://schemas.microsoft.com/office/word/2016/wordml/cid" xmlns:w16se="http://schemas.microsoft.com/office/word/2015/wordml/symex" xmlns:wpg="http://schemas.microsoft.com/office/word/2010/wordprocessingGroup" xmlns:wpi="http://schemas.microsoft.com/office/word/2010/wordprocessingInk" xmlns:wne="http://schemas.microsoft.com/office/word/2006/wordml" xmlns:wps="http://schemas.microsoft.com/office/word/2010/wordprocessingShape" mc:Ignorable="w14 w15 w16se w16cid wp14">
   <w:body>
     <w:p>
       <w:r>
@@ -54,15 +54,7 @@
       </w:r>
       <w:proofErr w:type="gramEnd"/>
       <w:r>
-        <w:t xml:space="preserve"> probabilities, without </w:t>
-      </w:r>
-      <w:proofErr w:type="spellStart"/>
-      <w:r>
-        <w:t>underflowing</w:t>
-      </w:r>
-      <w:proofErr w:type="spellEnd"/>
-      <w:r>
-        <w:t xml:space="preserve"> the efficient machine precision for floating point numbers.</w:t>
+        <w:t xml:space="preserve"> probabilities, without underflowing the efficient machine precision for floating point numbers.</w:t>
       </w:r>
     </w:p>
     <w:p>
@@ -243,10 +235,7 @@
       </w:r>
       <w:proofErr w:type="spellEnd"/>
       <w:r>
-        <w:t xml:space="preserve"> probability estimates</w:t>
-      </w:r>
-      <w:r>
-        <w:t xml:space="preserve"> for parameters</w:t>
+        <w:t xml:space="preserve"> probability estimates for parameters</w:t>
       </w:r>
     </w:p>
     <w:p>
@@ -457,21 +446,21 @@
         <w:rPr>
           <w:rFonts w:eastAsiaTheme="minorEastAsia"/>
         </w:rPr>
-        <w:t>over nucleotides A</w:t>
+        <w:t xml:space="preserve">over nucleotides </w:t>
       </w:r>
       <w:proofErr w:type="gramStart"/>
       <w:r>
         <w:rPr>
           <w:rFonts w:eastAsiaTheme="minorEastAsia"/>
         </w:rPr>
-        <w:t>,C,G,T</w:t>
+        <w:t>A,C</w:t>
       </w:r>
       <w:proofErr w:type="gramEnd"/>
       <w:r>
         <w:rPr>
           <w:rFonts w:eastAsiaTheme="minorEastAsia"/>
         </w:rPr>
-        <w:t xml:space="preserve"> at each genomic position.</w:t>
+        <w:t>,G,T at each genomic position.</w:t>
       </w:r>
     </w:p>
     <w:p>
@@ -503,21 +492,21 @@
         <w:rPr>
           <w:rFonts w:eastAsiaTheme="minorEastAsia"/>
         </w:rPr>
-        <w:t>) over nucleotides A</w:t>
+        <w:t xml:space="preserve">) over nucleotides </w:t>
       </w:r>
       <w:proofErr w:type="gramStart"/>
       <w:r>
         <w:rPr>
           <w:rFonts w:eastAsiaTheme="minorEastAsia"/>
         </w:rPr>
-        <w:t>,C,G,T</w:t>
+        <w:t>A,C</w:t>
       </w:r>
       <w:proofErr w:type="gramEnd"/>
       <w:r>
         <w:rPr>
           <w:rFonts w:eastAsiaTheme="minorEastAsia"/>
         </w:rPr>
-        <w:t xml:space="preserve"> at each genomic position.</w:t>
+        <w:t>,G,T at each genomic position.</w:t>
       </w:r>
     </w:p>
     <w:p>
@@ -549,21 +538,21 @@
         <w:rPr>
           <w:rFonts w:eastAsiaTheme="minorEastAsia"/>
         </w:rPr>
-        <w:t>) over A</w:t>
+        <w:t xml:space="preserve">) over </w:t>
       </w:r>
       <w:proofErr w:type="gramStart"/>
       <w:r>
         <w:rPr>
           <w:rFonts w:eastAsiaTheme="minorEastAsia"/>
         </w:rPr>
-        <w:t>,C,G,T</w:t>
+        <w:t>A,C</w:t>
       </w:r>
       <w:proofErr w:type="gramEnd"/>
       <w:r>
         <w:rPr>
           <w:rFonts w:eastAsiaTheme="minorEastAsia"/>
         </w:rPr>
-        <w:t xml:space="preserve"> at each genomic position.</w:t>
+        <w:t>,G,T at each genomic position.</w:t>
       </w:r>
     </w:p>
     <w:p>
@@ -706,16 +695,8 @@
         <w:rPr>
           <w:rFonts w:eastAsiaTheme="minorEastAsia"/>
         </w:rPr>
-        <w:t xml:space="preserve">This would require approximately 12 values per genomic position (4 for each </w:t>
-      </w:r>
-      <w:proofErr w:type="gramStart"/>
-      <w:r>
-        <w:rPr>
-          <w:rFonts w:eastAsiaTheme="minorEastAsia"/>
-        </w:rPr>
-        <w:t xml:space="preserve">of </w:t>
-      </w:r>
-      <w:proofErr w:type="gramEnd"/>
+        <w:t xml:space="preserve">This would require approximately 12 values per genomic position (4 for each of </w:t>
+      </w:r>
       <m:oMath>
         <m:r>
           <w:rPr>
@@ -1062,16 +1043,8 @@
         <w:rPr>
           <w:rFonts w:eastAsiaTheme="minorEastAsia"/>
         </w:rPr>
-        <w:t xml:space="preserve"> </w:t>
-      </w:r>
-      <w:proofErr w:type="gramStart"/>
-      <w:r>
-        <w:rPr>
-          <w:rFonts w:eastAsiaTheme="minorEastAsia"/>
-        </w:rPr>
-        <w:t xml:space="preserve">from </w:t>
-      </w:r>
-      <w:proofErr w:type="gramEnd"/>
+        <w:t xml:space="preserve"> from </w:t>
+      </w:r>
       <m:oMath>
         <m:r>
           <w:rPr>
@@ -1116,16 +1089,8 @@
         <w:rPr>
           <w:rFonts w:eastAsiaTheme="minorEastAsia"/>
         </w:rPr>
-        <w:t xml:space="preserve"> This reduces the relationship </w:t>
-      </w:r>
-      <w:proofErr w:type="gramStart"/>
-      <w:r>
-        <w:rPr>
-          <w:rFonts w:eastAsiaTheme="minorEastAsia"/>
-        </w:rPr>
-        <w:t xml:space="preserve">between </w:t>
-      </w:r>
-      <w:proofErr w:type="gramEnd"/>
+        <w:t xml:space="preserve"> This reduces the relationship between </w:t>
+      </w:r>
       <m:oMath>
         <m:r>
           <w:rPr>
@@ -1200,16 +1165,8 @@
         <w:rPr>
           <w:rFonts w:eastAsiaTheme="minorEastAsia"/>
         </w:rPr>
-        <w:t xml:space="preserve"> (approximation to the site frequency spectrum </w:t>
-      </w:r>
-      <w:proofErr w:type="gramStart"/>
-      <w:r>
-        <w:rPr>
-          <w:rFonts w:eastAsiaTheme="minorEastAsia"/>
-        </w:rPr>
-        <w:t xml:space="preserve">of </w:t>
-      </w:r>
-      <w:proofErr w:type="gramEnd"/>
+        <w:t xml:space="preserve"> (approximation to the site frequency spectrum of </w:t>
+      </w:r>
       <m:oMath>
         <m:r>
           <w:rPr>
@@ -1387,13 +1344,7 @@
               <w:rPr>
                 <w:rFonts w:ascii="Cambria Math" w:eastAsiaTheme="minorEastAsia" w:hAnsi="Cambria Math"/>
               </w:rPr>
-              <m:t>=Maj</m:t>
-            </m:r>
-            <m:r>
-              <w:rPr>
-                <w:rFonts w:ascii="Cambria Math" w:eastAsiaTheme="minorEastAsia" w:hAnsi="Cambria Math"/>
-              </w:rPr>
-              <m:t>orAllele</m:t>
+              <m:t>=MajorAllele</m:t>
             </m:r>
             <m:d>
               <m:dPr>
@@ -1787,16 +1738,8 @@
         <w:rPr>
           <w:rFonts w:eastAsiaTheme="minorEastAsia"/>
         </w:rPr>
-        <w:t xml:space="preserve"> </w:t>
-      </w:r>
-      <w:proofErr w:type="gramStart"/>
-      <w:r>
-        <w:rPr>
-          <w:rFonts w:eastAsiaTheme="minorEastAsia"/>
-        </w:rPr>
-        <w:t xml:space="preserve">and </w:t>
-      </w:r>
-      <w:proofErr w:type="gramEnd"/>
+        <w:t xml:space="preserve"> and </w:t>
+      </w:r>
       <m:oMath>
         <m:r>
           <w:rPr>
@@ -1829,21 +1772,7 @@
         <w:rPr>
           <w:rFonts w:eastAsiaTheme="minorEastAsia"/>
         </w:rPr>
-        <w:t xml:space="preserve">As polymorphic sites are relatively rare (1/1000 the number of monomorphic sites), and monomorphic sites have no minor allele, this reduces the typical data storage requirement for a site to that of a single monomorphic site:  2 bits for the selection class, and a single double precision </w:t>
-      </w:r>
-      <w:proofErr w:type="gramStart"/>
-      <w:r>
-        <w:rPr>
-          <w:rFonts w:eastAsiaTheme="minorEastAsia"/>
-        </w:rPr>
-        <w:t>value  for</w:t>
-      </w:r>
-      <w:proofErr w:type="gramEnd"/>
-      <w:r>
-        <w:rPr>
-          <w:rFonts w:eastAsiaTheme="minorEastAsia"/>
-        </w:rPr>
-        <w:t xml:space="preserve"> </w:t>
+        <w:t xml:space="preserve">As polymorphic sites are relatively rare (1/1000 the number of monomorphic sites), and monomorphic sites have no minor allele, this reduces the typical data storage requirement for a site to that of a single monomorphic site:  2 bits for the selection class, and a single double precision value  for </w:t>
       </w:r>
       <m:oMath>
         <m:r>
@@ -2200,19 +2129,7 @@
           <w:rPr>
             <w:rFonts w:ascii="Cambria Math" w:eastAsiaTheme="minorEastAsia" w:hAnsi="Cambria Math"/>
           </w:rPr>
-          <m:t>=1-</m:t>
-        </m:r>
-        <m:r>
-          <w:rPr>
-            <w:rFonts w:ascii="Cambria Math" w:eastAsiaTheme="minorEastAsia" w:hAnsi="Cambria Math"/>
-          </w:rPr>
-          <m:t xml:space="preserve"> </m:t>
-        </m:r>
-        <m:r>
-          <w:rPr>
-            <w:rFonts w:ascii="Cambria Math" w:eastAsiaTheme="minorEastAsia" w:hAnsi="Cambria Math"/>
-          </w:rPr>
-          <m:t>P</m:t>
+          <m:t>=1- P</m:t>
         </m:r>
         <m:d>
           <m:dPr>
@@ -2444,16 +2361,8 @@
         <w:rPr>
           <w:rFonts w:eastAsiaTheme="minorEastAsia"/>
         </w:rPr>
-        <w:t xml:space="preserve"> </w:t>
-      </w:r>
-      <w:proofErr w:type="gramStart"/>
-      <w:r>
-        <w:rPr>
-          <w:rFonts w:eastAsiaTheme="minorEastAsia"/>
-        </w:rPr>
-        <w:t xml:space="preserve">and  </w:t>
-      </w:r>
-      <w:proofErr w:type="gramEnd"/>
+        <w:t xml:space="preserve"> and  </w:t>
+      </w:r>
       <m:oMath>
         <m:r>
           <w:rPr>
@@ -2501,19 +2410,7 @@
               <w:rPr>
                 <w:rFonts w:ascii="Cambria Math" w:eastAsiaTheme="minorEastAsia" w:hAnsi="Cambria Math"/>
               </w:rPr>
-              <m:t>=</m:t>
-            </m:r>
-            <m:r>
-              <w:rPr>
-                <w:rFonts w:ascii="Cambria Math" w:eastAsiaTheme="minorEastAsia" w:hAnsi="Cambria Math"/>
-              </w:rPr>
-              <m:t>Minor</m:t>
-            </m:r>
-            <m:r>
-              <w:rPr>
-                <w:rFonts w:ascii="Cambria Math" w:eastAsiaTheme="minorEastAsia" w:hAnsi="Cambria Math"/>
-              </w:rPr>
-              <m:t>Allele</m:t>
+              <m:t>=MinorAllele</m:t>
             </m:r>
             <m:d>
               <m:dPr>
@@ -2711,15 +2608,15 @@
     </w:p>
     <w:p>
       <w:r>
-        <w:t xml:space="preserve">Monomorphism data is stored in a binary-specified format, while polymorphism data is read from ASCII formatted files and automatically translated to a “.cache” file that represents the same data in </w:t>
+        <w:t xml:space="preserve">Monomorphism data is stored in a binary-specified format, while polymorphism data is read from ASCII formatted files and automatically translated to a </w:t>
       </w:r>
       <w:proofErr w:type="gramStart"/>
       <w:r>
-        <w:t>hosts</w:t>
+        <w:t>“.cache</w:t>
       </w:r>
       <w:proofErr w:type="gramEnd"/>
       <w:r>
-        <w:t xml:space="preserve"> memory organization. </w:t>
+        <w:t xml:space="preserve">” file that represents the same data in hosts memory organization. </w:t>
       </w:r>
       <w:r>
         <w:t>If present, the “.cache” file is read directly into memory via a single IO call, rather than reinterpreted from ASCII.</w:t>
@@ -2739,29 +2636,21 @@
         </w:numPr>
       </w:pPr>
       <w:proofErr w:type="spellStart"/>
-      <w:r>
-        <w:t>Butils</w:t>
-      </w:r>
       <w:proofErr w:type="gramStart"/>
       <w:r>
-        <w:t>:fastfile.h</w:t>
+        <w:t>Butils:fastfile</w:t>
+      </w:r>
+      <w:proofErr w:type="gramEnd"/>
+      <w:r>
+        <w:t>.h</w:t>
       </w:r>
       <w:proofErr w:type="spellEnd"/>
-      <w:proofErr w:type="gramEnd"/>
       <w:r>
         <w:tab/>
       </w:r>
       <w:r>
         <w:tab/>
-        <w:t xml:space="preserve">High speed asci -&gt; float / </w:t>
-      </w:r>
-      <w:proofErr w:type="spellStart"/>
-      <w:r>
-        <w:t>int</w:t>
-      </w:r>
-      <w:proofErr w:type="spellEnd"/>
-      <w:r>
-        <w:t xml:space="preserve"> / string interpretation, more than 10x</w:t>
+        <w:t>High speed asci -&gt; float / int / string interpretation, more than 10x</w:t>
       </w:r>
       <w:r>
         <w:br/>
@@ -2819,11 +2708,11 @@
       <w:proofErr w:type="gramStart"/>
       <w:r>
         <w:lastRenderedPageBreak/>
-        <w:t>butils:</w:t>
+        <w:t>butils:vecarray</w:t>
       </w:r>
       <w:proofErr w:type="gramEnd"/>
       <w:r>
-        <w:t>vecarray.h</w:t>
+        <w:t>.h</w:t>
       </w:r>
       <w:proofErr w:type="spellEnd"/>
       <w:r>
@@ -2851,10 +2740,7 @@
         <w:t>Phase 2a</w:t>
       </w:r>
       <w:r>
-        <w:t xml:space="preserve">: </w:t>
-      </w:r>
-      <w:r>
-        <w:t>Database access and Model Primitives</w:t>
+        <w:t>: Database access and Model Primitives</w:t>
       </w:r>
     </w:p>
     <w:p>
@@ -2896,24 +2782,30 @@
       <w:r>
         <w:t xml:space="preserve"> – an array of indices into the probability database representing </w:t>
       </w:r>
+      <w:r>
+        <w:t>P(</w:t>
+      </w:r>
+      <w:proofErr w:type="spellStart"/>
+      <w:r>
+        <w:t>ZeqXmaj</w:t>
+      </w:r>
+      <w:proofErr w:type="spellEnd"/>
+      <w:r>
+        <w:t>)</w:t>
+      </w:r>
+      <w:r>
+        <w:t xml:space="preserve">, 1 for each genomic position with a </w:t>
+      </w:r>
       <w:proofErr w:type="gramStart"/>
       <w:r>
-        <w:t>P(</w:t>
-      </w:r>
-      <w:proofErr w:type="spellStart"/>
+        <w:t>0 i</w:t>
+      </w:r>
+      <w:r>
+        <w:t>ndex</w:t>
+      </w:r>
       <w:proofErr w:type="gramEnd"/>
       <w:r>
-        <w:t>ZeqXmaj</w:t>
-      </w:r>
-      <w:proofErr w:type="spellEnd"/>
-      <w:r>
-        <w:t>)</w:t>
-      </w:r>
-      <w:r>
-        <w:t>, 1 for each genomic position with a 0 i</w:t>
-      </w:r>
-      <w:r>
-        <w:t>ndex indicating missing data, o</w:t>
+        <w:t xml:space="preserve"> indicating missing data, o</w:t>
       </w:r>
       <w:r>
         <w:t>r a non-monomorphic position</w:t>
@@ -2985,14 +2877,9 @@
         <w:t xml:space="preserve">, Frequency Class (H/L), </w:t>
       </w:r>
       <w:r>
-        <w:t xml:space="preserve">and 2 indices into the probability table providing </w:t>
-      </w:r>
-      <w:proofErr w:type="gramStart"/>
-      <w:r>
-        <w:t>P(</w:t>
+        <w:t>and 2 indices into the probability table providing P(</w:t>
       </w:r>
       <w:proofErr w:type="spellStart"/>
-      <w:proofErr w:type="gramEnd"/>
       <w:r>
         <w:t>ZeqXmaj</w:t>
       </w:r>
@@ -3022,20 +2909,11 @@
         <w:rPr>
           <w:u w:val="single"/>
         </w:rPr>
-        <w:t>Poly</w:t>
-      </w:r>
-      <w:r>
-        <w:rPr>
-          <w:u w:val="single"/>
-        </w:rPr>
-        <w:t>N</w:t>
+        <w:t>PolyN</w:t>
       </w:r>
       <w:proofErr w:type="spellEnd"/>
       <w:r>
-        <w:t xml:space="preserve"> – </w:t>
-      </w:r>
-      <w:r>
-        <w:t>A subset of the Poly database representing only neutral polymorphic sites.</w:t>
+        <w:t xml:space="preserve"> – A subset of the Poly database representing only neutral polymorphic sites.</w:t>
       </w:r>
     </w:p>
     <w:p>
@@ -3043,18 +2921,12 @@
         <w:t xml:space="preserve">The database is read by providing string indicating the database location in a file system to </w:t>
       </w:r>
       <w:proofErr w:type="spellStart"/>
+      <w:proofErr w:type="gramStart"/>
       <w:r>
         <w:rPr>
           <w:b/>
         </w:rPr>
-        <w:t>DB</w:t>
-      </w:r>
-      <w:proofErr w:type="gramStart"/>
-      <w:r>
-        <w:rPr>
-          <w:b/>
-        </w:rPr>
-        <w:t>:ReadDB</w:t>
+        <w:t>DB:ReadDB</w:t>
       </w:r>
       <w:proofErr w:type="spellEnd"/>
       <w:proofErr w:type="gramEnd"/>
@@ -3077,12 +2949,9 @@
         <w:t xml:space="preserve"> file sort order) by initializing the traversal using </w:t>
       </w:r>
       <w:proofErr w:type="spellStart"/>
-      <w:r>
-        <w:t>DB</w:t>
-      </w:r>
       <w:proofErr w:type="gramStart"/>
       <w:r>
-        <w:t>:locStreamInit</w:t>
+        <w:t>DB:locStreamInit</w:t>
       </w:r>
       <w:proofErr w:type="spellEnd"/>
       <w:proofErr w:type="gramEnd"/>
@@ -3234,6 +3103,7 @@
         <w:t xml:space="preserve"> is the central class for this namespace and base class for many of its members.  </w:t>
       </w:r>
       <w:proofErr w:type="spellStart"/>
+      <w:proofErr w:type="gramStart"/>
       <w:r>
         <w:rPr>
           <w:b/>
@@ -3247,19 +3117,12 @@
         </w:rPr>
         <w:t>::</w:t>
       </w:r>
-      <w:proofErr w:type="gramStart"/>
+      <w:proofErr w:type="gramEnd"/>
       <w:r>
         <w:rPr>
           <w:b/>
         </w:rPr>
-        <w:t>likelihood(</w:t>
-      </w:r>
-      <w:proofErr w:type="gramEnd"/>
-      <w:r>
-        <w:rPr>
-          <w:b/>
-        </w:rPr>
-        <w:t>)</w:t>
+        <w:t>likelihood()</w:t>
       </w:r>
       <w:r>
         <w:t xml:space="preserve"> and </w:t>
@@ -3340,13 +3203,16 @@
         </m:r>
       </m:oMath>
       <w:r>
-        <w:t xml:space="preserve"> allowed the explicit calculation of data likelihood from sufficient properties, and eliminated the need to use Expectation Maximization to explicitly model distributions over latent </w:t>
+        <w:t xml:space="preserve"> allowed the explicit calculation of data likelihood from sufficient </w:t>
       </w:r>
       <w:proofErr w:type="gramStart"/>
       <w:r>
-        <w:t xml:space="preserve">variable </w:t>
+        <w:t>properties, and</w:t>
       </w:r>
       <w:proofErr w:type="gramEnd"/>
+      <w:r>
+        <w:t xml:space="preserve"> eliminated the need to use Expectation Maximization to explicitly model distributions over latent variable </w:t>
+      </w:r>
       <m:oMath>
         <m:r>
           <w:rPr>
@@ -3362,11 +3228,9 @@
         <w:lastRenderedPageBreak/>
         <w:t xml:space="preserve">under the model can be reduced to a simple nonlinear function in global model </w:t>
       </w:r>
-      <w:proofErr w:type="gramStart"/>
       <w:r>
         <w:t xml:space="preserve">parameters </w:t>
       </w:r>
-      <w:proofErr w:type="gramEnd"/>
       <m:oMath>
         <m:r>
           <w:rPr>
@@ -3488,13 +3352,7 @@
             <w:rPr>
               <w:rFonts w:ascii="Cambria Math" w:hAnsi="Cambria Math"/>
             </w:rPr>
-            <m:t>=</m:t>
-          </m:r>
-          <m:r>
-            <w:rPr>
-              <w:rFonts w:ascii="Cambria Math" w:hAnsi="Cambria Math"/>
-            </w:rPr>
-            <m:t>A+Bρ+Cρη+Dργ+Eρηγ</m:t>
+            <m:t>=A+Bρ+Cρη+Dργ+Eρηγ</m:t>
           </m:r>
         </m:oMath>
       </m:oMathPara>
@@ -3519,14 +3377,9 @@
       <w:r>
         <w:t>) values for the parameters, appropriate synthetic observations (</w:t>
       </w:r>
-      <w:proofErr w:type="spellStart"/>
       <w:proofErr w:type="gramStart"/>
       <w:r>
-        <w:t>pseudocounts</w:t>
-      </w:r>
-      <w:proofErr w:type="spellEnd"/>
-      <w:r>
-        <w:t xml:space="preserve"> )</w:t>
+        <w:t>pseudocounts )</w:t>
       </w:r>
       <w:proofErr w:type="gramEnd"/>
       <w:r>
@@ -3550,21 +3403,21 @@
         </w:numPr>
       </w:pPr>
       <w:proofErr w:type="spellStart"/>
+      <w:proofErr w:type="gramStart"/>
       <w:r>
         <w:rPr>
           <w:b/>
         </w:rPr>
-        <w:t>Butils</w:t>
-      </w:r>
-      <w:proofErr w:type="gramStart"/>
+        <w:t>Butils:lbfgsb</w:t>
+      </w:r>
+      <w:proofErr w:type="gramEnd"/>
       <w:r>
         <w:rPr>
           <w:b/>
         </w:rPr>
-        <w:t>:lbfgsb.c.h</w:t>
+        <w:t>.c.h</w:t>
       </w:r>
       <w:proofErr w:type="spellEnd"/>
-      <w:proofErr w:type="gramEnd"/>
       <w:r>
         <w:t xml:space="preserve"> </w:t>
       </w:r>
@@ -3586,7 +3439,7 @@
       <w:r>
         <w:t xml:space="preserve"> to C code (</w:t>
       </w:r>
-      <w:hyperlink r:id="rId6" w:history="1">
+      <w:hyperlink r:id="rId5" w:history="1">
         <w:r>
           <w:rPr>
             <w:rStyle w:val="Hyperlink"/>
@@ -3607,21 +3460,21 @@
         </w:numPr>
       </w:pPr>
       <w:proofErr w:type="spellStart"/>
+      <w:proofErr w:type="gramStart"/>
       <w:r>
         <w:rPr>
           <w:b/>
         </w:rPr>
-        <w:t>Butils</w:t>
-      </w:r>
-      <w:proofErr w:type="gramStart"/>
+        <w:t>Butils:optimizer</w:t>
+      </w:r>
+      <w:proofErr w:type="gramEnd"/>
       <w:r>
         <w:rPr>
           <w:b/>
         </w:rPr>
-        <w:t>:optimizer.h</w:t>
+        <w:t>.h</w:t>
       </w:r>
       <w:proofErr w:type="spellEnd"/>
-      <w:proofErr w:type="gramEnd"/>
       <w:r>
         <w:t xml:space="preserve">: </w:t>
       </w:r>
@@ -3713,29 +3566,30 @@
     </w:p>
     <w:p>
       <w:r>
-        <w:t xml:space="preserve">Yeah </w:t>
-      </w:r>
-      <w:proofErr w:type="spellStart"/>
-      <w:r>
-        <w:t>Yeah</w:t>
-      </w:r>
-      <w:proofErr w:type="spellEnd"/>
-      <w:r>
-        <w:t xml:space="preserve"> yeah…. We’ll get to this in a moment.</w:t>
-      </w:r>
-    </w:p>
-    <w:p>
-      <w:r>
-        <w:t>Phase 5</w:t>
-      </w:r>
-      <w:r>
-        <w:t xml:space="preserve">: </w:t>
-      </w:r>
-      <w:r>
-        <w:t>Position wise model posteriors and allele distributions.</w:t>
+        <w:t>(not yet complete)</w:t>
+      </w:r>
+    </w:p>
+    <w:p>
+      <w:r>
+        <w:t>Phase 5: Position wise model posteriors and allele distributions.</w:t>
+      </w:r>
+    </w:p>
+    <w:p>
+      <w:r>
+        <w:t>(not yet complete)</w:t>
+      </w:r>
+    </w:p>
+    <w:p>
+      <w:r>
+        <w:t>Counterfactual analysis</w:t>
       </w:r>
       <w:bookmarkStart w:id="0" w:name="_GoBack"/>
       <w:bookmarkEnd w:id="0"/>
+    </w:p>
+    <w:p>
+      <w:r>
+        <w:t>(not yet complete)</w:t>
+      </w:r>
     </w:p>
     <w:p/>
     <w:sectPr>
@@ -3749,8 +3603,8 @@
 </file>
 
 <file path=word/numbering.xml><?xml version="1.0" encoding="utf-8"?>
-<w:numbering xmlns:wpc="http://schemas.microsoft.com/office/word/2010/wordprocessingCanvas" xmlns:mc="http://schemas.openxmlformats.org/markup-compatibility/2006" xmlns:o="urn:schemas-microsoft-com:office:office" xmlns:r="http://schemas.openxmlformats.org/officeDocument/2006/relationships" xmlns:m="http://schemas.openxmlformats.org/officeDocument/2006/math" xmlns:v="urn:schemas-microsoft-com:vml" xmlns:wp14="http://schemas.microsoft.com/office/word/2010/wordprocessingDrawing" xmlns:wp="http://schemas.openxmlformats.org/drawingml/2006/wordprocessingDrawing" xmlns:w10="urn:schemas-microsoft-com:office:word" xmlns:w="http://schemas.openxmlformats.org/wordprocessingml/2006/main" xmlns:w14="http://schemas.microsoft.com/office/word/2010/wordml" xmlns:wpg="http://schemas.microsoft.com/office/word/2010/wordprocessingGroup" xmlns:wpi="http://schemas.microsoft.com/office/word/2010/wordprocessingInk" xmlns:wne="http://schemas.microsoft.com/office/word/2006/wordml" xmlns:wps="http://schemas.microsoft.com/office/word/2010/wordprocessingShape" mc:Ignorable="w14 wp14">
-  <w:abstractNum w:abstractNumId="0">
+<w:numbering xmlns:wpc="http://schemas.microsoft.com/office/word/2010/wordprocessingCanvas" xmlns:cx="http://schemas.microsoft.com/office/drawing/2014/chartex" xmlns:cx1="http://schemas.microsoft.com/office/drawing/2015/9/8/chartex" xmlns:cx2="http://schemas.microsoft.com/office/drawing/2015/10/21/chartex" xmlns:cx3="http://schemas.microsoft.com/office/drawing/2016/5/9/chartex" xmlns:cx4="http://schemas.microsoft.com/office/drawing/2016/5/10/chartex" xmlns:cx5="http://schemas.microsoft.com/office/drawing/2016/5/11/chartex" xmlns:cx6="http://schemas.microsoft.com/office/drawing/2016/5/12/chartex" xmlns:cx7="http://schemas.microsoft.com/office/drawing/2016/5/13/chartex" xmlns:cx8="http://schemas.microsoft.com/office/drawing/2016/5/14/chartex" xmlns:mc="http://schemas.openxmlformats.org/markup-compatibility/2006" xmlns:aink="http://schemas.microsoft.com/office/drawing/2016/ink" xmlns:am3d="http://schemas.microsoft.com/office/drawing/2017/model3d" xmlns:o="urn:schemas-microsoft-com:office:office" xmlns:r="http://schemas.openxmlformats.org/officeDocument/2006/relationships" xmlns:m="http://schemas.openxmlformats.org/officeDocument/2006/math" xmlns:v="urn:schemas-microsoft-com:vml" xmlns:wp14="http://schemas.microsoft.com/office/word/2010/wordprocessingDrawing" xmlns:wp="http://schemas.openxmlformats.org/drawingml/2006/wordprocessingDrawing" xmlns:w10="urn:schemas-microsoft-com:office:word" xmlns:w="http://schemas.openxmlformats.org/wordprocessingml/2006/main" xmlns:w14="http://schemas.microsoft.com/office/word/2010/wordml" xmlns:w15="http://schemas.microsoft.com/office/word/2012/wordml" xmlns:w16cid="http://schemas.microsoft.com/office/word/2016/wordml/cid" xmlns:w16se="http://schemas.microsoft.com/office/word/2015/wordml/symex" xmlns:wpg="http://schemas.microsoft.com/office/word/2010/wordprocessingGroup" xmlns:wpi="http://schemas.microsoft.com/office/word/2010/wordprocessingInk" xmlns:wne="http://schemas.microsoft.com/office/word/2006/wordml" xmlns:wps="http://schemas.microsoft.com/office/word/2010/wordprocessingShape" mc:Ignorable="w14 w15 w16se w16cid wp14">
+  <w:abstractNum w:abstractNumId="0" w15:restartNumberingAfterBreak="0">
     <w:nsid w:val="00404A3E"/>
     <w:multiLevelType w:val="hybridMultilevel"/>
     <w:tmpl w:val="EE7EFE76"/>
@@ -3863,7 +3717,7 @@
       </w:rPr>
     </w:lvl>
   </w:abstractNum>
-  <w:abstractNum w:abstractNumId="1">
+  <w:abstractNum w:abstractNumId="1" w15:restartNumberingAfterBreak="0">
     <w:nsid w:val="13B41D8D"/>
     <w:multiLevelType w:val="hybridMultilevel"/>
     <w:tmpl w:val="D5549088"/>
@@ -3976,7 +3830,7 @@
       </w:rPr>
     </w:lvl>
   </w:abstractNum>
-  <w:abstractNum w:abstractNumId="2">
+  <w:abstractNum w:abstractNumId="2" w15:restartNumberingAfterBreak="0">
     <w:nsid w:val="2D7777DC"/>
     <w:multiLevelType w:val="hybridMultilevel"/>
     <w:tmpl w:val="F92812F4"/>
@@ -4089,7 +3943,7 @@
       </w:rPr>
     </w:lvl>
   </w:abstractNum>
-  <w:abstractNum w:abstractNumId="3">
+  <w:abstractNum w:abstractNumId="3" w15:restartNumberingAfterBreak="0">
     <w:nsid w:val="30EC7BBD"/>
     <w:multiLevelType w:val="hybridMultilevel"/>
     <w:tmpl w:val="A596DD12"/>
@@ -4202,7 +4056,7 @@
       </w:rPr>
     </w:lvl>
   </w:abstractNum>
-  <w:abstractNum w:abstractNumId="4">
+  <w:abstractNum w:abstractNumId="4" w15:restartNumberingAfterBreak="0">
     <w:nsid w:val="45261191"/>
     <w:multiLevelType w:val="hybridMultilevel"/>
     <w:tmpl w:val="20BE6410"/>
@@ -4315,7 +4169,7 @@
       </w:rPr>
     </w:lvl>
   </w:abstractNum>
-  <w:abstractNum w:abstractNumId="5">
+  <w:abstractNum w:abstractNumId="5" w15:restartNumberingAfterBreak="0">
     <w:nsid w:val="512666BC"/>
     <w:multiLevelType w:val="hybridMultilevel"/>
     <w:tmpl w:val="E94CCE1C"/>
@@ -4401,7 +4255,7 @@
       </w:pPr>
     </w:lvl>
   </w:abstractNum>
-  <w:abstractNum w:abstractNumId="6">
+  <w:abstractNum w:abstractNumId="6" w15:restartNumberingAfterBreak="0">
     <w:nsid w:val="67016D15"/>
     <w:multiLevelType w:val="hybridMultilevel"/>
     <w:tmpl w:val="1B481608"/>
@@ -4514,7 +4368,7 @@
       </w:rPr>
     </w:lvl>
   </w:abstractNum>
-  <w:abstractNum w:abstractNumId="7">
+  <w:abstractNum w:abstractNumId="7" w15:restartNumberingAfterBreak="0">
     <w:nsid w:val="6DB225BB"/>
     <w:multiLevelType w:val="hybridMultilevel"/>
     <w:tmpl w:val="60E22C62"/>
@@ -4627,7 +4481,7 @@
       </w:rPr>
     </w:lvl>
   </w:abstractNum>
-  <w:abstractNum w:abstractNumId="8">
+  <w:abstractNum w:abstractNumId="8" w15:restartNumberingAfterBreak="0">
     <w:nsid w:val="7B652DC0"/>
     <w:multiLevelType w:val="hybridMultilevel"/>
     <w:tmpl w:val="9CAE62A0"/>
@@ -4713,7 +4567,7 @@
       </w:pPr>
     </w:lvl>
   </w:abstractNum>
-  <w:abstractNum w:abstractNumId="9">
+  <w:abstractNum w:abstractNumId="9" w15:restartNumberingAfterBreak="0">
     <w:nsid w:val="7D5569AA"/>
     <w:multiLevelType w:val="hybridMultilevel"/>
     <w:tmpl w:val="B91E4986"/>
@@ -4860,7 +4714,7 @@
 </file>
 
 <file path=word/styles.xml><?xml version="1.0" encoding="utf-8"?>
-<w:styles xmlns:mc="http://schemas.openxmlformats.org/markup-compatibility/2006" xmlns:r="http://schemas.openxmlformats.org/officeDocument/2006/relationships" xmlns:w="http://schemas.openxmlformats.org/wordprocessingml/2006/main" xmlns:w14="http://schemas.microsoft.com/office/word/2010/wordml" mc:Ignorable="w14">
+<w:styles xmlns:mc="http://schemas.openxmlformats.org/markup-compatibility/2006" xmlns:r="http://schemas.openxmlformats.org/officeDocument/2006/relationships" xmlns:w="http://schemas.openxmlformats.org/wordprocessingml/2006/main" xmlns:w14="http://schemas.microsoft.com/office/word/2010/wordml" xmlns:w15="http://schemas.microsoft.com/office/word/2012/wordml" xmlns:w16cid="http://schemas.microsoft.com/office/word/2016/wordml/cid" xmlns:w16se="http://schemas.microsoft.com/office/word/2015/wordml/symex" mc:Ignorable="w14 w15 w16se w16cid">
   <w:docDefaults>
     <w:rPrDefault>
       <w:rPr>
@@ -4876,396 +4730,382 @@
       </w:pPr>
     </w:pPrDefault>
   </w:docDefaults>
-  <w:latentStyles w:defLockedState="0" w:defUIPriority="99" w:defSemiHidden="1" w:defUnhideWhenUsed="1" w:defQFormat="0" w:count="267">
-    <w:lsdException w:name="Normal" w:semiHidden="0" w:uiPriority="0" w:unhideWhenUsed="0" w:qFormat="1"/>
-    <w:lsdException w:name="heading 1" w:semiHidden="0" w:uiPriority="9" w:unhideWhenUsed="0" w:qFormat="1"/>
-    <w:lsdException w:name="heading 2" w:uiPriority="9" w:qFormat="1"/>
-    <w:lsdException w:name="heading 3" w:uiPriority="9" w:qFormat="1"/>
-    <w:lsdException w:name="heading 4" w:uiPriority="9" w:qFormat="1"/>
-    <w:lsdException w:name="heading 5" w:uiPriority="9" w:qFormat="1"/>
-    <w:lsdException w:name="heading 6" w:uiPriority="9" w:qFormat="1"/>
-    <w:lsdException w:name="heading 7" w:uiPriority="9" w:qFormat="1"/>
-    <w:lsdException w:name="heading 8" w:uiPriority="9" w:qFormat="1"/>
-    <w:lsdException w:name="heading 9" w:uiPriority="9" w:qFormat="1"/>
-    <w:lsdException w:name="toc 1" w:uiPriority="39"/>
-    <w:lsdException w:name="toc 2" w:uiPriority="39"/>
-    <w:lsdException w:name="toc 3" w:uiPriority="39"/>
-    <w:lsdException w:name="toc 4" w:uiPriority="39"/>
-    <w:lsdException w:name="toc 5" w:uiPriority="39"/>
-    <w:lsdException w:name="toc 6" w:uiPriority="39"/>
-    <w:lsdException w:name="toc 7" w:uiPriority="39"/>
-    <w:lsdException w:name="toc 8" w:uiPriority="39"/>
-    <w:lsdException w:name="toc 9" w:uiPriority="39"/>
-    <w:lsdException w:name="caption" w:uiPriority="35" w:qFormat="1"/>
-    <w:lsdException w:name="Title" w:semiHidden="0" w:uiPriority="10" w:unhideWhenUsed="0" w:qFormat="1"/>
-    <w:lsdException w:name="Default Paragraph Font" w:uiPriority="1"/>
-    <w:lsdException w:name="Subtitle" w:semiHidden="0" w:uiPriority="11" w:unhideWhenUsed="0" w:qFormat="1"/>
-    <w:lsdException w:name="Strong" w:semiHidden="0" w:uiPriority="22" w:unhideWhenUsed="0" w:qFormat="1"/>
-    <w:lsdException w:name="Emphasis" w:semiHidden="0" w:uiPriority="20" w:unhideWhenUsed="0" w:qFormat="1"/>
-    <w:lsdException w:name="Table Grid" w:semiHidden="0" w:uiPriority="59" w:unhideWhenUsed="0"/>
-    <w:lsdException w:name="Placeholder Text" w:unhideWhenUsed="0"/>
-    <w:lsdException w:name="No Spacing" w:semiHidden="0" w:uiPriority="1" w:unhideWhenUsed="0" w:qFormat="1"/>
-    <w:lsdException w:name="Light Shading" w:semiHidden="0" w:uiPriority="60" w:unhideWhenUsed="0"/>
-    <w:lsdException w:name="Light List" w:semiHidden="0" w:uiPriority="61" w:unhideWhenUsed="0"/>
-    <w:lsdException w:name="Light Grid" w:semiHidden="0" w:uiPriority="62" w:unhideWhenUsed="0"/>
-    <w:lsdException w:name="Medium Shading 1" w:semiHidden="0" w:uiPriority="63" w:unhideWhenUsed="0"/>
-    <w:lsdException w:name="Medium Shading 2" w:semiHidden="0" w:uiPriority="64" w:unhideWhenUsed="0"/>
-    <w:lsdException w:name="Medium List 1" w:semiHidden="0" w:uiPriority="65" w:unhideWhenUsed="0"/>
-    <w:lsdException w:name="Medium List 2" w:semiHidden="0" w:uiPriority="66" w:unhideWhenUsed="0"/>
-    <w:lsdException w:name="Medium Grid 1" w:semiHidden="0" w:uiPriority="67" w:unhideWhenUsed="0"/>
-    <w:lsdException w:name="Medium Grid 2" w:semiHidden="0" w:uiPriority="68" w:unhideWhenUsed="0"/>
-    <w:lsdException w:name="Medium Grid 3" w:semiHidden="0" w:uiPriority="69" w:unhideWhenUsed="0"/>
-    <w:lsdException w:name="Dark List" w:semiHidden="0" w:uiPriority="70" w:unhideWhenUsed="0"/>
-    <w:lsdException w:name="Colorful Shading" w:semiHidden="0" w:uiPriority="71" w:unhideWhenUsed="0"/>
-    <w:lsdException w:name="Colorful List" w:semiHidden="0" w:uiPriority="72" w:unhideWhenUsed="0"/>
-    <w:lsdException w:name="Colorful Grid" w:semiHidden="0" w:uiPriority="73" w:unhideWhenUsed="0"/>
-    <w:lsdException w:name="Light Shading Accent 1" w:semiHidden="0" w:uiPriority="60" w:unhideWhenUsed="0"/>
-    <w:lsdException w:name="Light List Accent 1" w:semiHidden="0" w:uiPriority="61" w:unhideWhenUsed="0"/>
-    <w:lsdException w:name="Light Grid Accent 1" w:semiHidden="0" w:uiPriority="62" w:unhideWhenUsed="0"/>
-    <w:lsdException w:name="Medium Shading 1 Accent 1" w:semiHidden="0" w:uiPriority="63" w:unhideWhenUsed="0"/>
-    <w:lsdException w:name="Medium Shading 2 Accent 1" w:semiHidden="0" w:uiPriority="64" w:unhideWhenUsed="0"/>
-    <w:lsdException w:name="Medium List 1 Accent 1" w:semiHidden="0" w:uiPriority="65" w:unhideWhenUsed="0"/>
-    <w:lsdException w:name="Revision" w:unhideWhenUsed="0"/>
-    <w:lsdException w:name="List Paragraph" w:semiHidden="0" w:uiPriority="34" w:unhideWhenUsed="0" w:qFormat="1"/>
-    <w:lsdException w:name="Quote" w:semiHidden="0" w:uiPriority="29" w:unhideWhenUsed="0" w:qFormat="1"/>
-    <w:lsdException w:name="Intense Quote" w:semiHidden="0" w:uiPriority="30" w:unhideWhenUsed="0" w:qFormat="1"/>
-    <w:lsdException w:name="Medium List 2 Accent 1" w:semiHidden="0" w:uiPriority="66" w:unhideWhenUsed="0"/>
-    <w:lsdException w:name="Medium Grid 1 Accent 1" w:semiHidden="0" w:uiPriority="67" w:unhideWhenUsed="0"/>
-    <w:lsdException w:name="Medium Grid 2 Accent 1" w:semiHidden="0" w:uiPriority="68" w:unhideWhenUsed="0"/>
-    <w:lsdException w:name="Medium Grid 3 Accent 1" w:semiHidden="0" w:uiPriority="69" w:unhideWhenUsed="0"/>
-    <w:lsdException w:name="Dark List Accent 1" w:semiHidden="0" w:uiPriority="70" w:unhideWhenUsed="0"/>
-    <w:lsdException w:name="Colorful Shading Accent 1" w:semiHidden="0" w:uiPriority="71" w:unhideWhenUsed="0"/>
-    <w:lsdException w:name="Colorful List Accent 1" w:semiHidden="0" w:uiPriority="72" w:unhideWhenUsed="0"/>
-    <w:lsdException w:name="Colorful Grid Accent 1" w:semiHidden="0" w:uiPriority="73" w:unhideWhenUsed="0"/>
-    <w:lsdException w:name="Light Shading Accent 2" w:semiHidden="0" w:uiPriority="60" w:unhideWhenUsed="0"/>
-    <w:lsdException w:name="Light List Accent 2" w:semiHidden="0" w:uiPriority="61" w:unhideWhenUsed="0"/>
-    <w:lsdException w:name="Light Grid Accent 2" w:semiHidden="0" w:uiPriority="62" w:unhideWhenUsed="0"/>
-    <w:lsdException w:name="Medium Shading 1 Accent 2" w:semiHidden="0" w:uiPriority="63" w:unhideWhenUsed="0"/>
-    <w:lsdException w:name="Medium Shading 2 Accent 2" w:semiHidden="0" w:uiPriority="64" w:unhideWhenUsed="0"/>
-    <w:lsdException w:name="Medium List 1 Accent 2" w:semiHidden="0" w:uiPriority="65" w:unhideWhenUsed="0"/>
-    <w:lsdException w:name="Medium List 2 Accent 2" w:semiHidden="0" w:uiPriority="66" w:unhideWhenUsed="0"/>
-    <w:lsdException w:name="Medium Grid 1 Accent 2" w:semiHidden="0" w:uiPriority="67" w:unhideWhenUsed="0"/>
-    <w:lsdException w:name="Medium Grid 2 Accent 2" w:semiHidden="0" w:uiPriority="68" w:unhideWhenUsed="0"/>
-    <w:lsdException w:name="Medium Grid 3 Accent 2" w:semiHidden="0" w:uiPriority="69" w:unhideWhenUsed="0"/>
-    <w:lsdException w:name="Dark List Accent 2" w:semiHidden="0" w:uiPriority="70" w:unhideWhenUsed="0"/>
-    <w:lsdException w:name="Colorful Shading Accent 2" w:semiHidden="0" w:uiPriority="71" w:unhideWhenUsed="0"/>
-    <w:lsdException w:name="Colorful List Accent 2" w:semiHidden="0" w:uiPriority="72" w:unhideWhenUsed="0"/>
-    <w:lsdException w:name="Colorful Grid Accent 2" w:semiHidden="0" w:uiPriority="73" w:unhideWhenUsed="0"/>
-    <w:lsdException w:name="Light Shading Accent 3" w:semiHidden="0" w:uiPriority="60" w:unhideWhenUsed="0"/>
-    <w:lsdException w:name="Light List Accent 3" w:semiHidden="0" w:uiPriority="61" w:unhideWhenUsed="0"/>
-    <w:lsdException w:name="Light Grid Accent 3" w:semiHidden="0" w:uiPriority="62" w:unhideWhenUsed="0"/>
-    <w:lsdException w:name="Medium Shading 1 Accent 3" w:semiHidden="0" w:uiPriority="63" w:unhideWhenUsed="0"/>
-    <w:lsdException w:name="Medium Shading 2 Accent 3" w:semiHidden="0" w:uiPriority="64" w:unhideWhenUsed="0"/>
-    <w:lsdException w:name="Medium List 1 Accent 3" w:semiHidden="0" w:uiPriority="65" w:unhideWhenUsed="0"/>
-    <w:lsdException w:name="Medium List 2 Accent 3" w:semiHidden="0" w:uiPriority="66" w:unhideWhenUsed="0"/>
-    <w:lsdException w:name="Medium Grid 1 Accent 3" w:semiHidden="0" w:uiPriority="67" w:unhideWhenUsed="0"/>
-    <w:lsdException w:name="Medium Grid 2 Accent 3" w:semiHidden="0" w:uiPriority="68" w:unhideWhenUsed="0"/>
-    <w:lsdException w:name="Medium Grid 3 Accent 3" w:semiHidden="0" w:uiPriority="69" w:unhideWhenUsed="0"/>
-    <w:lsdException w:name="Dark List Accent 3" w:semiHidden="0" w:uiPriority="70" w:unhideWhenUsed="0"/>
-    <w:lsdException w:name="Colorful Shading Accent 3" w:semiHidden="0" w:uiPriority="71" w:unhideWhenUsed="0"/>
-    <w:lsdException w:name="Colorful List Accent 3" w:semiHidden="0" w:uiPriority="72" w:unhideWhenUsed="0"/>
-    <w:lsdException w:name="Colorful Grid Accent 3" w:semiHidden="0" w:uiPriority="73" w:unhideWhenUsed="0"/>
-    <w:lsdException w:name="Light Shading Accent 4" w:semiHidden="0" w:uiPriority="60" w:unhideWhenUsed="0"/>
-    <w:lsdException w:name="Light List Accent 4" w:semiHidden="0" w:uiPriority="61" w:unhideWhenUsed="0"/>
-    <w:lsdException w:name="Light Grid Accent 4" w:semiHidden="0" w:uiPriority="62" w:unhideWhenUsed="0"/>
-    <w:lsdException w:name="Medium Shading 1 Accent 4" w:semiHidden="0" w:uiPriority="63" w:unhideWhenUsed="0"/>
-    <w:lsdException w:name="Medium Shading 2 Accent 4" w:semiHidden="0" w:uiPriority="64" w:unhideWhenUsed="0"/>
-    <w:lsdException w:name="Medium List 1 Accent 4" w:semiHidden="0" w:uiPriority="65" w:unhideWhenUsed="0"/>
-    <w:lsdException w:name="Medium List 2 Accent 4" w:semiHidden="0" w:uiPriority="66" w:unhideWhenUsed="0"/>
-    <w:lsdException w:name="Medium Grid 1 Accent 4" w:semiHidden="0" w:uiPriority="67" w:unhideWhenUsed="0"/>
-    <w:lsdException w:name="Medium Grid 2 Accent 4" w:semiHidden="0" w:uiPriority="68" w:unhideWhenUsed="0"/>
-    <w:lsdException w:name="Medium Grid 3 Accent 4" w:semiHidden="0" w:uiPriority="69" w:unhideWhenUsed="0"/>
-    <w:lsdException w:name="Dark List Accent 4" w:semiHidden="0" w:uiPriority="70" w:unhideWhenUsed="0"/>
-    <w:lsdException w:name="Colorful Shading Accent 4" w:semiHidden="0" w:uiPriority="71" w:unhideWhenUsed="0"/>
-    <w:lsdException w:name="Colorful List Accent 4" w:semiHidden="0" w:uiPriority="72" w:unhideWhenUsed="0"/>
-    <w:lsdException w:name="Colorful Grid Accent 4" w:semiHidden="0" w:uiPriority="73" w:unhideWhenUsed="0"/>
-    <w:lsdException w:name="Light Shading Accent 5" w:semiHidden="0" w:uiPriority="60" w:unhideWhenUsed="0"/>
-    <w:lsdException w:name="Light List Accent 5" w:semiHidden="0" w:uiPriority="61" w:unhideWhenUsed="0"/>
-    <w:lsdException w:name="Light Grid Accent 5" w:semiHidden="0" w:uiPriority="62" w:unhideWhenUsed="0"/>
-    <w:lsdException w:name="Medium Shading 1 Accent 5" w:semiHidden="0" w:uiPriority="63" w:unhideWhenUsed="0"/>
-    <w:lsdException w:name="Medium Shading 2 Accent 5" w:semiHidden="0" w:uiPriority="64" w:unhideWhenUsed="0"/>
-    <w:lsdException w:name="Medium List 1 Accent 5" w:semiHidden="0" w:uiPriority="65" w:unhideWhenUsed="0"/>
-    <w:lsdException w:name="Medium List 2 Accent 5" w:semiHidden="0" w:uiPriority="66" w:unhideWhenUsed="0"/>
-    <w:lsdException w:name="Medium Grid 1 Accent 5" w:semiHidden="0" w:uiPriority="67" w:unhideWhenUsed="0"/>
-    <w:lsdException w:name="Medium Grid 2 Accent 5" w:semiHidden="0" w:uiPriority="68" w:unhideWhenUsed="0"/>
-    <w:lsdException w:name="Medium Grid 3 Accent 5" w:semiHidden="0" w:uiPriority="69" w:unhideWhenUsed="0"/>
-    <w:lsdException w:name="Dark List Accent 5" w:semiHidden="0" w:uiPriority="70" w:unhideWhenUsed="0"/>
-    <w:lsdException w:name="Colorful Shading Accent 5" w:semiHidden="0" w:uiPriority="71" w:unhideWhenUsed="0"/>
-    <w:lsdException w:name="Colorful List Accent 5" w:semiHidden="0" w:uiPriority="72" w:unhideWhenUsed="0"/>
-    <w:lsdException w:name="Colorful Grid Accent 5" w:semiHidden="0" w:uiPriority="73" w:unhideWhenUsed="0"/>
-    <w:lsdException w:name="Light Shading Accent 6" w:semiHidden="0" w:uiPriority="60" w:unhideWhenUsed="0"/>
-    <w:lsdException w:name="Light List Accent 6" w:semiHidden="0" w:uiPriority="61" w:unhideWhenUsed="0"/>
-    <w:lsdException w:name="Light Grid Accent 6" w:semiHidden="0" w:uiPriority="62" w:unhideWhenUsed="0"/>
-    <w:lsdException w:name="Medium Shading 1 Accent 6" w:semiHidden="0" w:uiPriority="63" w:unhideWhenUsed="0"/>
-    <w:lsdException w:name="Medium Shading 2 Accent 6" w:semiHidden="0" w:uiPriority="64" w:unhideWhenUsed="0"/>
-    <w:lsdException w:name="Medium List 1 Accent 6" w:semiHidden="0" w:uiPriority="65" w:unhideWhenUsed="0"/>
-    <w:lsdException w:name="Medium List 2 Accent 6" w:semiHidden="0" w:uiPriority="66" w:unhideWhenUsed="0"/>
-    <w:lsdException w:name="Medium Grid 1 Accent 6" w:semiHidden="0" w:uiPriority="67" w:unhideWhenUsed="0"/>
-    <w:lsdException w:name="Medium Grid 2 Accent 6" w:semiHidden="0" w:uiPriority="68" w:unhideWhenUsed="0"/>
-    <w:lsdException w:name="Medium Grid 3 Accent 6" w:semiHidden="0" w:uiPriority="69" w:unhideWhenUsed="0"/>
-    <w:lsdException w:name="Dark List Accent 6" w:semiHidden="0" w:uiPriority="70" w:unhideWhenUsed="0"/>
-    <w:lsdException w:name="Colorful Shading Accent 6" w:semiHidden="0" w:uiPriority="71" w:unhideWhenUsed="0"/>
-    <w:lsdException w:name="Colorful List Accent 6" w:semiHidden="0" w:uiPriority="72" w:unhideWhenUsed="0"/>
-    <w:lsdException w:name="Colorful Grid Accent 6" w:semiHidden="0" w:uiPriority="73" w:unhideWhenUsed="0"/>
-    <w:lsdException w:name="Subtle Emphasis" w:semiHidden="0" w:uiPriority="19" w:unhideWhenUsed="0" w:qFormat="1"/>
-    <w:lsdException w:name="Intense Emphasis" w:semiHidden="0" w:uiPriority="21" w:unhideWhenUsed="0" w:qFormat="1"/>
-    <w:lsdException w:name="Subtle Reference" w:semiHidden="0" w:uiPriority="31" w:unhideWhenUsed="0" w:qFormat="1"/>
-    <w:lsdException w:name="Intense Reference" w:semiHidden="0" w:uiPriority="32" w:unhideWhenUsed="0" w:qFormat="1"/>
-    <w:lsdException w:name="Book Title" w:semiHidden="0" w:uiPriority="33" w:unhideWhenUsed="0" w:qFormat="1"/>
-    <w:lsdException w:name="Bibliography" w:uiPriority="37"/>
-    <w:lsdException w:name="TOC Heading" w:uiPriority="39" w:qFormat="1"/>
-  </w:latentStyles>
-  <w:style w:type="paragraph" w:default="1" w:styleId="Normal">
-    <w:name w:val="Normal"/>
-    <w:qFormat/>
-  </w:style>
-  <w:style w:type="character" w:default="1" w:styleId="DefaultParagraphFont">
-    <w:name w:val="Default Paragraph Font"/>
-    <w:uiPriority w:val="1"/>
-    <w:semiHidden/>
-    <w:unhideWhenUsed/>
-  </w:style>
-  <w:style w:type="table" w:default="1" w:styleId="TableNormal">
-    <w:name w:val="Normal Table"/>
-    <w:uiPriority w:val="99"/>
-    <w:semiHidden/>
-    <w:unhideWhenUsed/>
-    <w:tblPr>
-      <w:tblInd w:w="0" w:type="dxa"/>
-      <w:tblCellMar>
-        <w:top w:w="0" w:type="dxa"/>
-        <w:left w:w="108" w:type="dxa"/>
-        <w:bottom w:w="0" w:type="dxa"/>
-        <w:right w:w="108" w:type="dxa"/>
-      </w:tblCellMar>
-    </w:tblPr>
-  </w:style>
-  <w:style w:type="numbering" w:default="1" w:styleId="NoList">
-    <w:name w:val="No List"/>
-    <w:uiPriority w:val="99"/>
-    <w:semiHidden/>
-    <w:unhideWhenUsed/>
-  </w:style>
-  <w:style w:type="character" w:styleId="PlaceholderText">
-    <w:name w:val="Placeholder Text"/>
-    <w:basedOn w:val="DefaultParagraphFont"/>
-    <w:uiPriority w:val="99"/>
-    <w:semiHidden/>
-    <w:rsid w:val="00BA34E3"/>
-    <w:rPr>
-      <w:color w:val="808080"/>
-    </w:rPr>
-  </w:style>
-  <w:style w:type="paragraph" w:styleId="BalloonText">
-    <w:name w:val="Balloon Text"/>
-    <w:basedOn w:val="Normal"/>
-    <w:link w:val="BalloonTextChar"/>
-    <w:uiPriority w:val="99"/>
-    <w:semiHidden/>
-    <w:unhideWhenUsed/>
-    <w:rsid w:val="00BA34E3"/>
-    <w:pPr>
-      <w:spacing w:after="0" w:line="240" w:lineRule="auto"/>
-    </w:pPr>
-    <w:rPr>
-      <w:rFonts w:ascii="Tahoma" w:hAnsi="Tahoma" w:cs="Tahoma"/>
-      <w:sz w:val="16"/>
-      <w:szCs w:val="16"/>
-    </w:rPr>
-  </w:style>
-  <w:style w:type="character" w:customStyle="1" w:styleId="BalloonTextChar">
-    <w:name w:val="Balloon Text Char"/>
-    <w:basedOn w:val="DefaultParagraphFont"/>
-    <w:link w:val="BalloonText"/>
-    <w:uiPriority w:val="99"/>
-    <w:semiHidden/>
-    <w:rsid w:val="00BA34E3"/>
-    <w:rPr>
-      <w:rFonts w:ascii="Tahoma" w:hAnsi="Tahoma" w:cs="Tahoma"/>
-      <w:sz w:val="16"/>
-      <w:szCs w:val="16"/>
-    </w:rPr>
-  </w:style>
-  <w:style w:type="paragraph" w:styleId="ListParagraph">
-    <w:name w:val="List Paragraph"/>
-    <w:basedOn w:val="Normal"/>
-    <w:uiPriority w:val="34"/>
-    <w:qFormat/>
-    <w:rsid w:val="00DE6502"/>
-    <w:pPr>
-      <w:ind w:left="720"/>
-      <w:contextualSpacing/>
-    </w:pPr>
-  </w:style>
-  <w:style w:type="character" w:styleId="Hyperlink">
-    <w:name w:val="Hyperlink"/>
-    <w:basedOn w:val="DefaultParagraphFont"/>
-    <w:uiPriority w:val="99"/>
-    <w:unhideWhenUsed/>
-    <w:rsid w:val="000E3B15"/>
-    <w:rPr>
-      <w:color w:val="0000FF" w:themeColor="hyperlink"/>
-      <w:u w:val="single"/>
-    </w:rPr>
-  </w:style>
-</w:styles>
-</file>
-
-<file path=word/stylesWithEffects.xml><?xml version="1.0" encoding="utf-8"?>
-<w:styles xmlns:wpc="http://schemas.microsoft.com/office/word/2010/wordprocessingCanvas" xmlns:mc="http://schemas.openxmlformats.org/markup-compatibility/2006" xmlns:o="urn:schemas-microsoft-com:office:office" xmlns:r="http://schemas.openxmlformats.org/officeDocument/2006/relationships" xmlns:m="http://schemas.openxmlformats.org/officeDocument/2006/math" xmlns:v="urn:schemas-microsoft-com:vml" xmlns:wp14="http://schemas.microsoft.com/office/word/2010/wordprocessingDrawing" xmlns:wp="http://schemas.openxmlformats.org/drawingml/2006/wordprocessingDrawing" xmlns:w10="urn:schemas-microsoft-com:office:word" xmlns:w="http://schemas.openxmlformats.org/wordprocessingml/2006/main" xmlns:w14="http://schemas.microsoft.com/office/word/2010/wordml" xmlns:wpg="http://schemas.microsoft.com/office/word/2010/wordprocessingGroup" xmlns:wpi="http://schemas.microsoft.com/office/word/2010/wordprocessingInk" xmlns:wne="http://schemas.microsoft.com/office/word/2006/wordml" xmlns:wps="http://schemas.microsoft.com/office/word/2010/wordprocessingShape" mc:Ignorable="w14 wp14">
-  <w:docDefaults>
-    <w:rPrDefault>
-      <w:rPr>
-        <w:rFonts w:asciiTheme="minorHAnsi" w:eastAsiaTheme="minorHAnsi" w:hAnsiTheme="minorHAnsi" w:cstheme="minorBidi"/>
-        <w:sz w:val="22"/>
-        <w:szCs w:val="22"/>
-        <w:lang w:val="en-US" w:eastAsia="en-US" w:bidi="ar-SA"/>
-      </w:rPr>
-    </w:rPrDefault>
-    <w:pPrDefault>
-      <w:pPr>
-        <w:spacing w:after="200" w:line="276" w:lineRule="auto"/>
-      </w:pPr>
-    </w:pPrDefault>
-  </w:docDefaults>
-  <w:latentStyles w:defLockedState="0" w:defUIPriority="99" w:defSemiHidden="1" w:defUnhideWhenUsed="1" w:defQFormat="0" w:count="267">
-    <w:lsdException w:name="Normal" w:semiHidden="0" w:uiPriority="0" w:unhideWhenUsed="0" w:qFormat="1"/>
-    <w:lsdException w:name="heading 1" w:semiHidden="0" w:uiPriority="9" w:unhideWhenUsed="0" w:qFormat="1"/>
-    <w:lsdException w:name="heading 2" w:uiPriority="9" w:qFormat="1"/>
-    <w:lsdException w:name="heading 3" w:uiPriority="9" w:qFormat="1"/>
-    <w:lsdException w:name="heading 4" w:uiPriority="9" w:qFormat="1"/>
-    <w:lsdException w:name="heading 5" w:uiPriority="9" w:qFormat="1"/>
-    <w:lsdException w:name="heading 6" w:uiPriority="9" w:qFormat="1"/>
-    <w:lsdException w:name="heading 7" w:uiPriority="9" w:qFormat="1"/>
-    <w:lsdException w:name="heading 8" w:uiPriority="9" w:qFormat="1"/>
-    <w:lsdException w:name="heading 9" w:uiPriority="9" w:qFormat="1"/>
-    <w:lsdException w:name="toc 1" w:uiPriority="39"/>
-    <w:lsdException w:name="toc 2" w:uiPriority="39"/>
-    <w:lsdException w:name="toc 3" w:uiPriority="39"/>
-    <w:lsdException w:name="toc 4" w:uiPriority="39"/>
-    <w:lsdException w:name="toc 5" w:uiPriority="39"/>
-    <w:lsdException w:name="toc 6" w:uiPriority="39"/>
-    <w:lsdException w:name="toc 7" w:uiPriority="39"/>
-    <w:lsdException w:name="toc 8" w:uiPriority="39"/>
-    <w:lsdException w:name="toc 9" w:uiPriority="39"/>
-    <w:lsdException w:name="caption" w:uiPriority="35" w:qFormat="1"/>
-    <w:lsdException w:name="Title" w:semiHidden="0" w:uiPriority="10" w:unhideWhenUsed="0" w:qFormat="1"/>
-    <w:lsdException w:name="Default Paragraph Font" w:uiPriority="1"/>
-    <w:lsdException w:name="Subtitle" w:semiHidden="0" w:uiPriority="11" w:unhideWhenUsed="0" w:qFormat="1"/>
-    <w:lsdException w:name="Strong" w:semiHidden="0" w:uiPriority="22" w:unhideWhenUsed="0" w:qFormat="1"/>
-    <w:lsdException w:name="Emphasis" w:semiHidden="0" w:uiPriority="20" w:unhideWhenUsed="0" w:qFormat="1"/>
-    <w:lsdException w:name="Table Grid" w:semiHidden="0" w:uiPriority="59" w:unhideWhenUsed="0"/>
-    <w:lsdException w:name="Placeholder Text" w:unhideWhenUsed="0"/>
-    <w:lsdException w:name="No Spacing" w:semiHidden="0" w:uiPriority="1" w:unhideWhenUsed="0" w:qFormat="1"/>
-    <w:lsdException w:name="Light Shading" w:semiHidden="0" w:uiPriority="60" w:unhideWhenUsed="0"/>
-    <w:lsdException w:name="Light List" w:semiHidden="0" w:uiPriority="61" w:unhideWhenUsed="0"/>
-    <w:lsdException w:name="Light Grid" w:semiHidden="0" w:uiPriority="62" w:unhideWhenUsed="0"/>
-    <w:lsdException w:name="Medium Shading 1" w:semiHidden="0" w:uiPriority="63" w:unhideWhenUsed="0"/>
-    <w:lsdException w:name="Medium Shading 2" w:semiHidden="0" w:uiPriority="64" w:unhideWhenUsed="0"/>
-    <w:lsdException w:name="Medium List 1" w:semiHidden="0" w:uiPriority="65" w:unhideWhenUsed="0"/>
-    <w:lsdException w:name="Medium List 2" w:semiHidden="0" w:uiPriority="66" w:unhideWhenUsed="0"/>
-    <w:lsdException w:name="Medium Grid 1" w:semiHidden="0" w:uiPriority="67" w:unhideWhenUsed="0"/>
-    <w:lsdException w:name="Medium Grid 2" w:semiHidden="0" w:uiPriority="68" w:unhideWhenUsed="0"/>
-    <w:lsdException w:name="Medium Grid 3" w:semiHidden="0" w:uiPriority="69" w:unhideWhenUsed="0"/>
-    <w:lsdException w:name="Dark List" w:semiHidden="0" w:uiPriority="70" w:unhideWhenUsed="0"/>
-    <w:lsdException w:name="Colorful Shading" w:semiHidden="0" w:uiPriority="71" w:unhideWhenUsed="0"/>
-    <w:lsdException w:name="Colorful List" w:semiHidden="0" w:uiPriority="72" w:unhideWhenUsed="0"/>
-    <w:lsdException w:name="Colorful Grid" w:semiHidden="0" w:uiPriority="73" w:unhideWhenUsed="0"/>
-    <w:lsdException w:name="Light Shading Accent 1" w:semiHidden="0" w:uiPriority="60" w:unhideWhenUsed="0"/>
-    <w:lsdException w:name="Light List Accent 1" w:semiHidden="0" w:uiPriority="61" w:unhideWhenUsed="0"/>
-    <w:lsdException w:name="Light Grid Accent 1" w:semiHidden="0" w:uiPriority="62" w:unhideWhenUsed="0"/>
-    <w:lsdException w:name="Medium Shading 1 Accent 1" w:semiHidden="0" w:uiPriority="63" w:unhideWhenUsed="0"/>
-    <w:lsdException w:name="Medium Shading 2 Accent 1" w:semiHidden="0" w:uiPriority="64" w:unhideWhenUsed="0"/>
-    <w:lsdException w:name="Medium List 1 Accent 1" w:semiHidden="0" w:uiPriority="65" w:unhideWhenUsed="0"/>
-    <w:lsdException w:name="Revision" w:unhideWhenUsed="0"/>
-    <w:lsdException w:name="List Paragraph" w:semiHidden="0" w:uiPriority="34" w:unhideWhenUsed="0" w:qFormat="1"/>
-    <w:lsdException w:name="Quote" w:semiHidden="0" w:uiPriority="29" w:unhideWhenUsed="0" w:qFormat="1"/>
-    <w:lsdException w:name="Intense Quote" w:semiHidden="0" w:uiPriority="30" w:unhideWhenUsed="0" w:qFormat="1"/>
-    <w:lsdException w:name="Medium List 2 Accent 1" w:semiHidden="0" w:uiPriority="66" w:unhideWhenUsed="0"/>
-    <w:lsdException w:name="Medium Grid 1 Accent 1" w:semiHidden="0" w:uiPriority="67" w:unhideWhenUsed="0"/>
-    <w:lsdException w:name="Medium Grid 2 Accent 1" w:semiHidden="0" w:uiPriority="68" w:unhideWhenUsed="0"/>
-    <w:lsdException w:name="Medium Grid 3 Accent 1" w:semiHidden="0" w:uiPriority="69" w:unhideWhenUsed="0"/>
-    <w:lsdException w:name="Dark List Accent 1" w:semiHidden="0" w:uiPriority="70" w:unhideWhenUsed="0"/>
-    <w:lsdException w:name="Colorful Shading Accent 1" w:semiHidden="0" w:uiPriority="71" w:unhideWhenUsed="0"/>
-    <w:lsdException w:name="Colorful List Accent 1" w:semiHidden="0" w:uiPriority="72" w:unhideWhenUsed="0"/>
-    <w:lsdException w:name="Colorful Grid Accent 1" w:semiHidden="0" w:uiPriority="73" w:unhideWhenUsed="0"/>
-    <w:lsdException w:name="Light Shading Accent 2" w:semiHidden="0" w:uiPriority="60" w:unhideWhenUsed="0"/>
-    <w:lsdException w:name="Light List Accent 2" w:semiHidden="0" w:uiPriority="61" w:unhideWhenUsed="0"/>
-    <w:lsdException w:name="Light Grid Accent 2" w:semiHidden="0" w:uiPriority="62" w:unhideWhenUsed="0"/>
-    <w:lsdException w:name="Medium Shading 1 Accent 2" w:semiHidden="0" w:uiPriority="63" w:unhideWhenUsed="0"/>
-    <w:lsdException w:name="Medium Shading 2 Accent 2" w:semiHidden="0" w:uiPriority="64" w:unhideWhenUsed="0"/>
-    <w:lsdException w:name="Medium List 1 Accent 2" w:semiHidden="0" w:uiPriority="65" w:unhideWhenUsed="0"/>
-    <w:lsdException w:name="Medium List 2 Accent 2" w:semiHidden="0" w:uiPriority="66" w:unhideWhenUsed="0"/>
-    <w:lsdException w:name="Medium Grid 1 Accent 2" w:semiHidden="0" w:uiPriority="67" w:unhideWhenUsed="0"/>
-    <w:lsdException w:name="Medium Grid 2 Accent 2" w:semiHidden="0" w:uiPriority="68" w:unhideWhenUsed="0"/>
-    <w:lsdException w:name="Medium Grid 3 Accent 2" w:semiHidden="0" w:uiPriority="69" w:unhideWhenUsed="0"/>
-    <w:lsdException w:name="Dark List Accent 2" w:semiHidden="0" w:uiPriority="70" w:unhideWhenUsed="0"/>
-    <w:lsdException w:name="Colorful Shading Accent 2" w:semiHidden="0" w:uiPriority="71" w:unhideWhenUsed="0"/>
-    <w:lsdException w:name="Colorful List Accent 2" w:semiHidden="0" w:uiPriority="72" w:unhideWhenUsed="0"/>
-    <w:lsdException w:name="Colorful Grid Accent 2" w:semiHidden="0" w:uiPriority="73" w:unhideWhenUsed="0"/>
-    <w:lsdException w:name="Light Shading Accent 3" w:semiHidden="0" w:uiPriority="60" w:unhideWhenUsed="0"/>
-    <w:lsdException w:name="Light List Accent 3" w:semiHidden="0" w:uiPriority="61" w:unhideWhenUsed="0"/>
-    <w:lsdException w:name="Light Grid Accent 3" w:semiHidden="0" w:uiPriority="62" w:unhideWhenUsed="0"/>
-    <w:lsdException w:name="Medium Shading 1 Accent 3" w:semiHidden="0" w:uiPriority="63" w:unhideWhenUsed="0"/>
-    <w:lsdException w:name="Medium Shading 2 Accent 3" w:semiHidden="0" w:uiPriority="64" w:unhideWhenUsed="0"/>
-    <w:lsdException w:name="Medium List 1 Accent 3" w:semiHidden="0" w:uiPriority="65" w:unhideWhenUsed="0"/>
-    <w:lsdException w:name="Medium List 2 Accent 3" w:semiHidden="0" w:uiPriority="66" w:unhideWhenUsed="0"/>
-    <w:lsdException w:name="Medium Grid 1 Accent 3" w:semiHidden="0" w:uiPriority="67" w:unhideWhenUsed="0"/>
-    <w:lsdException w:name="Medium Grid 2 Accent 3" w:semiHidden="0" w:uiPriority="68" w:unhideWhenUsed="0"/>
-    <w:lsdException w:name="Medium Grid 3 Accent 3" w:semiHidden="0" w:uiPriority="69" w:unhideWhenUsed="0"/>
-    <w:lsdException w:name="Dark List Accent 3" w:semiHidden="0" w:uiPriority="70" w:unhideWhenUsed="0"/>
-    <w:lsdException w:name="Colorful Shading Accent 3" w:semiHidden="0" w:uiPriority="71" w:unhideWhenUsed="0"/>
-    <w:lsdException w:name="Colorful List Accent 3" w:semiHidden="0" w:uiPriority="72" w:unhideWhenUsed="0"/>
-    <w:lsdException w:name="Colorful Grid Accent 3" w:semiHidden="0" w:uiPriority="73" w:unhideWhenUsed="0"/>
-    <w:lsdException w:name="Light Shading Accent 4" w:semiHidden="0" w:uiPriority="60" w:unhideWhenUsed="0"/>
-    <w:lsdException w:name="Light List Accent 4" w:semiHidden="0" w:uiPriority="61" w:unhideWhenUsed="0"/>
-    <w:lsdException w:name="Light Grid Accent 4" w:semiHidden="0" w:uiPriority="62" w:unhideWhenUsed="0"/>
-    <w:lsdException w:name="Medium Shading 1 Accent 4" w:semiHidden="0" w:uiPriority="63" w:unhideWhenUsed="0"/>
-    <w:lsdException w:name="Medium Shading 2 Accent 4" w:semiHidden="0" w:uiPriority="64" w:unhideWhenUsed="0"/>
-    <w:lsdException w:name="Medium List 1 Accent 4" w:semiHidden="0" w:uiPriority="65" w:unhideWhenUsed="0"/>
-    <w:lsdException w:name="Medium List 2 Accent 4" w:semiHidden="0" w:uiPriority="66" w:unhideWhenUsed="0"/>
-    <w:lsdException w:name="Medium Grid 1 Accent 4" w:semiHidden="0" w:uiPriority="67" w:unhideWhenUsed="0"/>
-    <w:lsdException w:name="Medium Grid 2 Accent 4" w:semiHidden="0" w:uiPriority="68" w:unhideWhenUsed="0"/>
-    <w:lsdException w:name="Medium Grid 3 Accent 4" w:semiHidden="0" w:uiPriority="69" w:unhideWhenUsed="0"/>
-    <w:lsdException w:name="Dark List Accent 4" w:semiHidden="0" w:uiPriority="70" w:unhideWhenUsed="0"/>
-    <w:lsdException w:name="Colorful Shading Accent 4" w:semiHidden="0" w:uiPriority="71" w:unhideWhenUsed="0"/>
-    <w:lsdException w:name="Colorful List Accent 4" w:semiHidden="0" w:uiPriority="72" w:unhideWhenUsed="0"/>
-    <w:lsdException w:name="Colorful Grid Accent 4" w:semiHidden="0" w:uiPriority="73" w:unhideWhenUsed="0"/>
-    <w:lsdException w:name="Light Shading Accent 5" w:semiHidden="0" w:uiPriority="60" w:unhideWhenUsed="0"/>
-    <w:lsdException w:name="Light List Accent 5" w:semiHidden="0" w:uiPriority="61" w:unhideWhenUsed="0"/>
-    <w:lsdException w:name="Light Grid Accent 5" w:semiHidden="0" w:uiPriority="62" w:unhideWhenUsed="0"/>
-    <w:lsdException w:name="Medium Shading 1 Accent 5" w:semiHidden="0" w:uiPriority="63" w:unhideWhenUsed="0"/>
-    <w:lsdException w:name="Medium Shading 2 Accent 5" w:semiHidden="0" w:uiPriority="64" w:unhideWhenUsed="0"/>
-    <w:lsdException w:name="Medium List 1 Accent 5" w:semiHidden="0" w:uiPriority="65" w:unhideWhenUsed="0"/>
-    <w:lsdException w:name="Medium List 2 Accent 5" w:semiHidden="0" w:uiPriority="66" w:unhideWhenUsed="0"/>
-    <w:lsdException w:name="Medium Grid 1 Accent 5" w:semiHidden="0" w:uiPriority="67" w:unhideWhenUsed="0"/>
-    <w:lsdException w:name="Medium Grid 2 Accent 5" w:semiHidden="0" w:uiPriority="68" w:unhideWhenUsed="0"/>
-    <w:lsdException w:name="Medium Grid 3 Accent 5" w:semiHidden="0" w:uiPriority="69" w:unhideWhenUsed="0"/>
-    <w:lsdException w:name="Dark List Accent 5" w:semiHidden="0" w:uiPriority="70" w:unhideWhenUsed="0"/>
-    <w:lsdException w:name="Colorful Shading Accent 5" w:semiHidden="0" w:uiPriority="71" w:unhideWhenUsed="0"/>
-    <w:lsdException w:name="Colorful List Accent 5" w:semiHidden="0" w:uiPriority="72" w:unhideWhenUsed="0"/>
-    <w:lsdException w:name="Colorful Grid Accent 5" w:semiHidden="0" w:uiPriority="73" w:unhideWhenUsed="0"/>
-    <w:lsdException w:name="Light Shading Accent 6" w:semiHidden="0" w:uiPriority="60" w:unhideWhenUsed="0"/>
-    <w:lsdException w:name="Light List Accent 6" w:semiHidden="0" w:uiPriority="61" w:unhideWhenUsed="0"/>
-    <w:lsdException w:name="Light Grid Accent 6" w:semiHidden="0" w:uiPriority="62" w:unhideWhenUsed="0"/>
-    <w:lsdException w:name="Medium Shading 1 Accent 6" w:semiHidden="0" w:uiPriority="63" w:unhideWhenUsed="0"/>
-    <w:lsdException w:name="Medium Shading 2 Accent 6" w:semiHidden="0" w:uiPriority="64" w:unhideWhenUsed="0"/>
-    <w:lsdException w:name="Medium List 1 Accent 6" w:semiHidden="0" w:uiPriority="65" w:unhideWhenUsed="0"/>
-    <w:lsdException w:name="Medium List 2 Accent 6" w:semiHidden="0" w:uiPriority="66" w:unhideWhenUsed="0"/>
-    <w:lsdException w:name="Medium Grid 1 Accent 6" w:semiHidden="0" w:uiPriority="67" w:unhideWhenUsed="0"/>
-    <w:lsdException w:name="Medium Grid 2 Accent 6" w:semiHidden="0" w:uiPriority="68" w:unhideWhenUsed="0"/>
-    <w:lsdException w:name="Medium Grid 3 Accent 6" w:semiHidden="0" w:uiPriority="69" w:unhideWhenUsed="0"/>
-    <w:lsdException w:name="Dark List Accent 6" w:semiHidden="0" w:uiPriority="70" w:unhideWhenUsed="0"/>
-    <w:lsdException w:name="Colorful Shading Accent 6" w:semiHidden="0" w:uiPriority="71" w:unhideWhenUsed="0"/>
-    <w:lsdException w:name="Colorful List Accent 6" w:semiHidden="0" w:uiPriority="72" w:unhideWhenUsed="0"/>
-    <w:lsdException w:name="Colorful Grid Accent 6" w:semiHidden="0" w:uiPriority="73" w:unhideWhenUsed="0"/>
-    <w:lsdException w:name="Subtle Emphasis" w:semiHidden="0" w:uiPriority="19" w:unhideWhenUsed="0" w:qFormat="1"/>
-    <w:lsdException w:name="Intense Emphasis" w:semiHidden="0" w:uiPriority="21" w:unhideWhenUsed="0" w:qFormat="1"/>
-    <w:lsdException w:name="Subtle Reference" w:semiHidden="0" w:uiPriority="31" w:unhideWhenUsed="0" w:qFormat="1"/>
-    <w:lsdException w:name="Intense Reference" w:semiHidden="0" w:uiPriority="32" w:unhideWhenUsed="0" w:qFormat="1"/>
-    <w:lsdException w:name="Book Title" w:semiHidden="0" w:uiPriority="33" w:unhideWhenUsed="0" w:qFormat="1"/>
-    <w:lsdException w:name="Bibliography" w:uiPriority="37"/>
-    <w:lsdException w:name="TOC Heading" w:uiPriority="39" w:qFormat="1"/>
+  <w:latentStyles w:defLockedState="0" w:defUIPriority="99" w:defSemiHidden="0" w:defUnhideWhenUsed="0" w:defQFormat="0" w:count="375">
+    <w:lsdException w:name="Normal" w:uiPriority="0" w:qFormat="1"/>
+    <w:lsdException w:name="heading 1" w:uiPriority="9" w:qFormat="1"/>
+    <w:lsdException w:name="heading 2" w:semiHidden="1" w:uiPriority="9" w:unhideWhenUsed="1" w:qFormat="1"/>
+    <w:lsdException w:name="heading 3" w:semiHidden="1" w:uiPriority="9" w:unhideWhenUsed="1" w:qFormat="1"/>
+    <w:lsdException w:name="heading 4" w:semiHidden="1" w:uiPriority="9" w:unhideWhenUsed="1" w:qFormat="1"/>
+    <w:lsdException w:name="heading 5" w:semiHidden="1" w:uiPriority="9" w:unhideWhenUsed="1" w:qFormat="1"/>
+    <w:lsdException w:name="heading 6" w:semiHidden="1" w:uiPriority="9" w:unhideWhenUsed="1" w:qFormat="1"/>
+    <w:lsdException w:name="heading 7" w:semiHidden="1" w:uiPriority="9" w:unhideWhenUsed="1" w:qFormat="1"/>
+    <w:lsdException w:name="heading 8" w:semiHidden="1" w:uiPriority="9" w:unhideWhenUsed="1" w:qFormat="1"/>
+    <w:lsdException w:name="heading 9" w:semiHidden="1" w:uiPriority="9" w:unhideWhenUsed="1" w:qFormat="1"/>
+    <w:lsdException w:name="index 1" w:semiHidden="1" w:unhideWhenUsed="1"/>
+    <w:lsdException w:name="index 2" w:semiHidden="1" w:unhideWhenUsed="1"/>
+    <w:lsdException w:name="index 3" w:semiHidden="1" w:unhideWhenUsed="1"/>
+    <w:lsdException w:name="index 4" w:semiHidden="1" w:unhideWhenUsed="1"/>
+    <w:lsdException w:name="index 5" w:semiHidden="1" w:unhideWhenUsed="1"/>
+    <w:lsdException w:name="index 6" w:semiHidden="1" w:unhideWhenUsed="1"/>
+    <w:lsdException w:name="index 7" w:semiHidden="1" w:unhideWhenUsed="1"/>
+    <w:lsdException w:name="index 8" w:semiHidden="1" w:unhideWhenUsed="1"/>
+    <w:lsdException w:name="index 9" w:semiHidden="1" w:unhideWhenUsed="1"/>
+    <w:lsdException w:name="toc 1" w:semiHidden="1" w:uiPriority="39" w:unhideWhenUsed="1"/>
+    <w:lsdException w:name="toc 2" w:semiHidden="1" w:uiPriority="39" w:unhideWhenUsed="1"/>
+    <w:lsdException w:name="toc 3" w:semiHidden="1" w:uiPriority="39" w:unhideWhenUsed="1"/>
+    <w:lsdException w:name="toc 4" w:semiHidden="1" w:uiPriority="39" w:unhideWhenUsed="1"/>
+    <w:lsdException w:name="toc 5" w:semiHidden="1" w:uiPriority="39" w:unhideWhenUsed="1"/>
+    <w:lsdException w:name="toc 6" w:semiHidden="1" w:uiPriority="39" w:unhideWhenUsed="1"/>
+    <w:lsdException w:name="toc 7" w:semiHidden="1" w:uiPriority="39" w:unhideWhenUsed="1"/>
+    <w:lsdException w:name="toc 8" w:semiHidden="1" w:uiPriority="39" w:unhideWhenUsed="1"/>
+    <w:lsdException w:name="toc 9" w:semiHidden="1" w:uiPriority="39" w:unhideWhenUsed="1"/>
+    <w:lsdException w:name="Normal Indent" w:semiHidden="1" w:unhideWhenUsed="1"/>
+    <w:lsdException w:name="footnote text" w:semiHidden="1" w:unhideWhenUsed="1"/>
+    <w:lsdException w:name="annotation text" w:semiHidden="1" w:unhideWhenUsed="1"/>
+    <w:lsdException w:name="header" w:semiHidden="1" w:unhideWhenUsed="1"/>
+    <w:lsdException w:name="footer" w:semiHidden="1" w:unhideWhenUsed="1"/>
+    <w:lsdException w:name="index heading" w:semiHidden="1" w:unhideWhenUsed="1"/>
+    <w:lsdException w:name="caption" w:semiHidden="1" w:uiPriority="35" w:unhideWhenUsed="1" w:qFormat="1"/>
+    <w:lsdException w:name="table of figures" w:semiHidden="1" w:unhideWhenUsed="1"/>
+    <w:lsdException w:name="envelope address" w:semiHidden="1" w:unhideWhenUsed="1"/>
+    <w:lsdException w:name="envelope return" w:semiHidden="1" w:unhideWhenUsed="1"/>
+    <w:lsdException w:name="footnote reference" w:semiHidden="1" w:unhideWhenUsed="1"/>
+    <w:lsdException w:name="annotation reference" w:semiHidden="1" w:unhideWhenUsed="1"/>
+    <w:lsdException w:name="line number" w:semiHidden="1" w:unhideWhenUsed="1"/>
+    <w:lsdException w:name="page number" w:semiHidden="1" w:unhideWhenUsed="1"/>
+    <w:lsdException w:name="endnote reference" w:semiHidden="1" w:unhideWhenUsed="1"/>
+    <w:lsdException w:name="endnote text" w:semiHidden="1" w:unhideWhenUsed="1"/>
+    <w:lsdException w:name="table of authorities" w:semiHidden="1" w:unhideWhenUsed="1"/>
+    <w:lsdException w:name="macro" w:semiHidden="1" w:unhideWhenUsed="1"/>
+    <w:lsdException w:name="toa heading" w:semiHidden="1" w:unhideWhenUsed="1"/>
+    <w:lsdException w:name="List" w:semiHidden="1" w:unhideWhenUsed="1"/>
+    <w:lsdException w:name="List Bullet" w:semiHidden="1" w:unhideWhenUsed="1"/>
+    <w:lsdException w:name="List Number" w:semiHidden="1" w:unhideWhenUsed="1"/>
+    <w:lsdException w:name="List 2" w:semiHidden="1" w:unhideWhenUsed="1"/>
+    <w:lsdException w:name="List 3" w:semiHidden="1" w:unhideWhenUsed="1"/>
+    <w:lsdException w:name="List 4" w:semiHidden="1" w:unhideWhenUsed="1"/>
+    <w:lsdException w:name="List 5" w:semiHidden="1" w:unhideWhenUsed="1"/>
+    <w:lsdException w:name="List Bullet 2" w:semiHidden="1" w:unhideWhenUsed="1"/>
+    <w:lsdException w:name="List Bullet 3" w:semiHidden="1" w:unhideWhenUsed="1"/>
+    <w:lsdException w:name="List Bullet 4" w:semiHidden="1" w:unhideWhenUsed="1"/>
+    <w:lsdException w:name="List Bullet 5" w:semiHidden="1" w:unhideWhenUsed="1"/>
+    <w:lsdException w:name="List Number 2" w:semiHidden="1" w:unhideWhenUsed="1"/>
+    <w:lsdException w:name="List Number 3" w:semiHidden="1" w:unhideWhenUsed="1"/>
+    <w:lsdException w:name="List Number 4" w:semiHidden="1" w:unhideWhenUsed="1"/>
+    <w:lsdException w:name="List Number 5" w:semiHidden="1" w:unhideWhenUsed="1"/>
+    <w:lsdException w:name="Title" w:uiPriority="10" w:qFormat="1"/>
+    <w:lsdException w:name="Closing" w:semiHidden="1" w:unhideWhenUsed="1"/>
+    <w:lsdException w:name="Signature" w:semiHidden="1" w:unhideWhenUsed="1"/>
+    <w:lsdException w:name="Default Paragraph Font" w:semiHidden="1" w:uiPriority="1" w:unhideWhenUsed="1"/>
+    <w:lsdException w:name="Body Text" w:semiHidden="1" w:unhideWhenUsed="1"/>
+    <w:lsdException w:name="Body Text Indent" w:semiHidden="1" w:unhideWhenUsed="1"/>
+    <w:lsdException w:name="List Continue" w:semiHidden="1" w:unhideWhenUsed="1"/>
+    <w:lsdException w:name="List Continue 2" w:semiHidden="1" w:unhideWhenUsed="1"/>
+    <w:lsdException w:name="List Continue 3" w:semiHidden="1" w:unhideWhenUsed="1"/>
+    <w:lsdException w:name="List Continue 4" w:semiHidden="1" w:unhideWhenUsed="1"/>
+    <w:lsdException w:name="List Continue 5" w:semiHidden="1" w:unhideWhenUsed="1"/>
+    <w:lsdException w:name="Message Header" w:semiHidden="1" w:unhideWhenUsed="1"/>
+    <w:lsdException w:name="Subtitle" w:uiPriority="11" w:qFormat="1"/>
+    <w:lsdException w:name="Salutation" w:semiHidden="1" w:unhideWhenUsed="1"/>
+    <w:lsdException w:name="Date" w:semiHidden="1" w:unhideWhenUsed="1"/>
+    <w:lsdException w:name="Body Text First Indent" w:semiHidden="1" w:unhideWhenUsed="1"/>
+    <w:lsdException w:name="Body Text First Indent 2" w:semiHidden="1" w:unhideWhenUsed="1"/>
+    <w:lsdException w:name="Note Heading" w:semiHidden="1" w:unhideWhenUsed="1"/>
+    <w:lsdException w:name="Body Text 2" w:semiHidden="1" w:unhideWhenUsed="1"/>
+    <w:lsdException w:name="Body Text 3" w:semiHidden="1" w:unhideWhenUsed="1"/>
+    <w:lsdException w:name="Body Text Indent 2" w:semiHidden="1" w:unhideWhenUsed="1"/>
+    <w:lsdException w:name="Body Text Indent 3" w:semiHidden="1" w:unhideWhenUsed="1"/>
+    <w:lsdException w:name="Block Text" w:semiHidden="1" w:unhideWhenUsed="1"/>
+    <w:lsdException w:name="Hyperlink" w:semiHidden="1" w:unhideWhenUsed="1"/>
+    <w:lsdException w:name="FollowedHyperlink" w:semiHidden="1" w:unhideWhenUsed="1"/>
+    <w:lsdException w:name="Strong" w:uiPriority="22" w:qFormat="1"/>
+    <w:lsdException w:name="Emphasis" w:uiPriority="20" w:qFormat="1"/>
+    <w:lsdException w:name="Document Map" w:semiHidden="1" w:unhideWhenUsed="1"/>
+    <w:lsdException w:name="Plain Text" w:semiHidden="1" w:unhideWhenUsed="1"/>
+    <w:lsdException w:name="E-mail Signature" w:semiHidden="1" w:unhideWhenUsed="1"/>
+    <w:lsdException w:name="HTML Top of Form" w:semiHidden="1" w:unhideWhenUsed="1"/>
+    <w:lsdException w:name="HTML Bottom of Form" w:semiHidden="1" w:unhideWhenUsed="1"/>
+    <w:lsdException w:name="Normal (Web)" w:semiHidden="1" w:unhideWhenUsed="1"/>
+    <w:lsdException w:name="HTML Acronym" w:semiHidden="1" w:unhideWhenUsed="1"/>
+    <w:lsdException w:name="HTML Address" w:semiHidden="1" w:unhideWhenUsed="1"/>
+    <w:lsdException w:name="HTML Cite" w:semiHidden="1" w:unhideWhenUsed="1"/>
+    <w:lsdException w:name="HTML Code" w:semiHidden="1" w:unhideWhenUsed="1"/>
+    <w:lsdException w:name="HTML Definition" w:semiHidden="1" w:unhideWhenUsed="1"/>
+    <w:lsdException w:name="HTML Keyboard" w:semiHidden="1" w:unhideWhenUsed="1"/>
+    <w:lsdException w:name="HTML Preformatted" w:semiHidden="1" w:unhideWhenUsed="1"/>
+    <w:lsdException w:name="HTML Sample" w:semiHidden="1" w:unhideWhenUsed="1"/>
+    <w:lsdException w:name="HTML Typewriter" w:semiHidden="1" w:unhideWhenUsed="1"/>
+    <w:lsdException w:name="HTML Variable" w:semiHidden="1" w:unhideWhenUsed="1"/>
+    <w:lsdException w:name="Normal Table" w:semiHidden="1" w:unhideWhenUsed="1"/>
+    <w:lsdException w:name="annotation subject" w:semiHidden="1" w:unhideWhenUsed="1"/>
+    <w:lsdException w:name="No List" w:semiHidden="1" w:unhideWhenUsed="1"/>
+    <w:lsdException w:name="Outline List 1" w:semiHidden="1" w:unhideWhenUsed="1"/>
+    <w:lsdException w:name="Outline List 2" w:semiHidden="1" w:unhideWhenUsed="1"/>
+    <w:lsdException w:name="Outline List 3" w:semiHidden="1" w:unhideWhenUsed="1"/>
+    <w:lsdException w:name="Table Simple 1" w:semiHidden="1" w:unhideWhenUsed="1"/>
+    <w:lsdException w:name="Table Simple 2" w:semiHidden="1" w:unhideWhenUsed="1"/>
+    <w:lsdException w:name="Table Simple 3" w:semiHidden="1" w:unhideWhenUsed="1"/>
+    <w:lsdException w:name="Table Classic 1" w:semiHidden="1" w:unhideWhenUsed="1"/>
+    <w:lsdException w:name="Table Classic 2" w:semiHidden="1" w:unhideWhenUsed="1"/>
+    <w:lsdException w:name="Table Classic 3" w:semiHidden="1" w:unhideWhenUsed="1"/>
+    <w:lsdException w:name="Table Classic 4" w:semiHidden="1" w:unhideWhenUsed="1"/>
+    <w:lsdException w:name="Table Colorful 1" w:semiHidden="1" w:unhideWhenUsed="1"/>
+    <w:lsdException w:name="Table Colorful 2" w:semiHidden="1" w:unhideWhenUsed="1"/>
+    <w:lsdException w:name="Table Colorful 3" w:semiHidden="1" w:unhideWhenUsed="1"/>
+    <w:lsdException w:name="Table Columns 1" w:semiHidden="1" w:unhideWhenUsed="1"/>
+    <w:lsdException w:name="Table Columns 2" w:semiHidden="1" w:unhideWhenUsed="1"/>
+    <w:lsdException w:name="Table Columns 3" w:semiHidden="1" w:unhideWhenUsed="1"/>
+    <w:lsdException w:name="Table Columns 4" w:semiHidden="1" w:unhideWhenUsed="1"/>
+    <w:lsdException w:name="Table Columns 5" w:semiHidden="1" w:unhideWhenUsed="1"/>
+    <w:lsdException w:name="Table Grid 1" w:semiHidden="1" w:unhideWhenUsed="1"/>
+    <w:lsdException w:name="Table Grid 2" w:semiHidden="1" w:unhideWhenUsed="1"/>
+    <w:lsdException w:name="Table Grid 3" w:semiHidden="1" w:unhideWhenUsed="1"/>
+    <w:lsdException w:name="Table Grid 4" w:semiHidden="1" w:unhideWhenUsed="1"/>
+    <w:lsdException w:name="Table Grid 5" w:semiHidden="1" w:unhideWhenUsed="1"/>
+    <w:lsdException w:name="Table Grid 6" w:semiHidden="1" w:unhideWhenUsed="1"/>
+    <w:lsdException w:name="Table Grid 7" w:semiHidden="1" w:unhideWhenUsed="1"/>
+    <w:lsdException w:name="Table Grid 8" w:semiHidden="1" w:unhideWhenUsed="1"/>
+    <w:lsdException w:name="Table List 1" w:semiHidden="1" w:unhideWhenUsed="1"/>
+    <w:lsdException w:name="Table List 2" w:semiHidden="1" w:unhideWhenUsed="1"/>
+    <w:lsdException w:name="Table List 3" w:semiHidden="1" w:unhideWhenUsed="1"/>
+    <w:lsdException w:name="Table List 4" w:semiHidden="1" w:unhideWhenUsed="1"/>
+    <w:lsdException w:name="Table List 5" w:semiHidden="1" w:unhideWhenUsed="1"/>
+    <w:lsdException w:name="Table List 6" w:semiHidden="1" w:unhideWhenUsed="1"/>
+    <w:lsdException w:name="Table List 7" w:semiHidden="1" w:unhideWhenUsed="1"/>
+    <w:lsdException w:name="Table List 8" w:semiHidden="1" w:unhideWhenUsed="1"/>
+    <w:lsdException w:name="Table 3D effects 1" w:semiHidden="1" w:unhideWhenUsed="1"/>
+    <w:lsdException w:name="Table 3D effects 2" w:semiHidden="1" w:unhideWhenUsed="1"/>
+    <w:lsdException w:name="Table 3D effects 3" w:semiHidden="1" w:unhideWhenUsed="1"/>
+    <w:lsdException w:name="Table Contemporary" w:semiHidden="1" w:unhideWhenUsed="1"/>
+    <w:lsdException w:name="Table Elegant" w:semiHidden="1" w:unhideWhenUsed="1"/>
+    <w:lsdException w:name="Table Professional" w:semiHidden="1" w:unhideWhenUsed="1"/>
+    <w:lsdException w:name="Table Subtle 1" w:semiHidden="1" w:unhideWhenUsed="1"/>
+    <w:lsdException w:name="Table Subtle 2" w:semiHidden="1" w:unhideWhenUsed="1"/>
+    <w:lsdException w:name="Table Web 1" w:semiHidden="1" w:unhideWhenUsed="1"/>
+    <w:lsdException w:name="Table Web 2" w:semiHidden="1" w:unhideWhenUsed="1"/>
+    <w:lsdException w:name="Table Web 3" w:semiHidden="1" w:unhideWhenUsed="1"/>
+    <w:lsdException w:name="Balloon Text" w:semiHidden="1" w:unhideWhenUsed="1"/>
+    <w:lsdException w:name="Table Grid" w:semiHidden="1" w:uiPriority="59" w:unhideWhenUsed="1"/>
+    <w:lsdException w:name="Table Theme" w:semiHidden="1" w:unhideWhenUsed="1"/>
+    <w:lsdException w:name="Placeholder Text" w:semiHidden="1"/>
+    <w:lsdException w:name="No Spacing" w:uiPriority="1" w:qFormat="1"/>
+    <w:lsdException w:name="Light Shading" w:uiPriority="60"/>
+    <w:lsdException w:name="Light List" w:uiPriority="61"/>
+    <w:lsdException w:name="Light Grid" w:uiPriority="62"/>
+    <w:lsdException w:name="Medium Shading 1" w:uiPriority="63"/>
+    <w:lsdException w:name="Medium Shading 2" w:uiPriority="64"/>
+    <w:lsdException w:name="Medium List 1" w:uiPriority="65"/>
+    <w:lsdException w:name="Medium List 2" w:uiPriority="66"/>
+    <w:lsdException w:name="Medium Grid 1" w:uiPriority="67"/>
+    <w:lsdException w:name="Medium Grid 2" w:uiPriority="68"/>
+    <w:lsdException w:name="Medium Grid 3" w:uiPriority="69"/>
+    <w:lsdException w:name="Dark List" w:uiPriority="70"/>
+    <w:lsdException w:name="Colorful Shading" w:uiPriority="71"/>
+    <w:lsdException w:name="Colorful List" w:uiPriority="72"/>
+    <w:lsdException w:name="Colorful Grid" w:uiPriority="73"/>
+    <w:lsdException w:name="Light Shading Accent 1" w:uiPriority="60"/>
+    <w:lsdException w:name="Light List Accent 1" w:uiPriority="61"/>
+    <w:lsdException w:name="Light Grid Accent 1" w:uiPriority="62"/>
+    <w:lsdException w:name="Medium Shading 1 Accent 1" w:uiPriority="63"/>
+    <w:lsdException w:name="Medium Shading 2 Accent 1" w:uiPriority="64"/>
+    <w:lsdException w:name="Medium List 1 Accent 1" w:uiPriority="65"/>
+    <w:lsdException w:name="Revision" w:semiHidden="1"/>
+    <w:lsdException w:name="List Paragraph" w:uiPriority="34" w:qFormat="1"/>
+    <w:lsdException w:name="Quote" w:uiPriority="29" w:qFormat="1"/>
+    <w:lsdException w:name="Intense Quote" w:uiPriority="30" w:qFormat="1"/>
+    <w:lsdException w:name="Medium List 2 Accent 1" w:uiPriority="66"/>
+    <w:lsdException w:name="Medium Grid 1 Accent 1" w:uiPriority="67"/>
+    <w:lsdException w:name="Medium Grid 2 Accent 1" w:uiPriority="68"/>
+    <w:lsdException w:name="Medium Grid 3 Accent 1" w:uiPriority="69"/>
+    <w:lsdException w:name="Dark List Accent 1" w:uiPriority="70"/>
+    <w:lsdException w:name="Colorful Shading Accent 1" w:uiPriority="71"/>
+    <w:lsdException w:name="Colorful List Accent 1" w:uiPriority="72"/>
+    <w:lsdException w:name="Colorful Grid Accent 1" w:uiPriority="73"/>
+    <w:lsdException w:name="Light Shading Accent 2" w:uiPriority="60"/>
+    <w:lsdException w:name="Light List Accent 2" w:uiPriority="61"/>
+    <w:lsdException w:name="Light Grid Accent 2" w:uiPriority="62"/>
+    <w:lsdException w:name="Medium Shading 1 Accent 2" w:uiPriority="63"/>
+    <w:lsdException w:name="Medium Shading 2 Accent 2" w:uiPriority="64"/>
+    <w:lsdException w:name="Medium List 1 Accent 2" w:uiPriority="65"/>
+    <w:lsdException w:name="Medium List 2 Accent 2" w:uiPriority="66"/>
+    <w:lsdException w:name="Medium Grid 1 Accent 2" w:uiPriority="67"/>
+    <w:lsdException w:name="Medium Grid 2 Accent 2" w:uiPriority="68"/>
+    <w:lsdException w:name="Medium Grid 3 Accent 2" w:uiPriority="69"/>
+    <w:lsdException w:name="Dark List Accent 2" w:uiPriority="70"/>
+    <w:lsdException w:name="Colorful Shading Accent 2" w:uiPriority="71"/>
+    <w:lsdException w:name="Colorful List Accent 2" w:uiPriority="72"/>
+    <w:lsdException w:name="Colorful Grid Accent 2" w:uiPriority="73"/>
+    <w:lsdException w:name="Light Shading Accent 3" w:uiPriority="60"/>
+    <w:lsdException w:name="Light List Accent 3" w:uiPriority="61"/>
+    <w:lsdException w:name="Light Grid Accent 3" w:uiPriority="62"/>
+    <w:lsdException w:name="Medium Shading 1 Accent 3" w:uiPriority="63"/>
+    <w:lsdException w:name="Medium Shading 2 Accent 3" w:uiPriority="64"/>
+    <w:lsdException w:name="Medium List 1 Accent 3" w:uiPriority="65"/>
+    <w:lsdException w:name="Medium List 2 Accent 3" w:uiPriority="66"/>
+    <w:lsdException w:name="Medium Grid 1 Accent 3" w:uiPriority="67"/>
+    <w:lsdException w:name="Medium Grid 2 Accent 3" w:uiPriority="68"/>
+    <w:lsdException w:name="Medium Grid 3 Accent 3" w:uiPriority="69"/>
+    <w:lsdException w:name="Dark List Accent 3" w:uiPriority="70"/>
+    <w:lsdException w:name="Colorful Shading Accent 3" w:uiPriority="71"/>
+    <w:lsdException w:name="Colorful List Accent 3" w:uiPriority="72"/>
+    <w:lsdException w:name="Colorful Grid Accent 3" w:uiPriority="73"/>
+    <w:lsdException w:name="Light Shading Accent 4" w:uiPriority="60"/>
+    <w:lsdException w:name="Light List Accent 4" w:uiPriority="61"/>
+    <w:lsdException w:name="Light Grid Accent 4" w:uiPriority="62"/>
+    <w:lsdException w:name="Medium Shading 1 Accent 4" w:uiPriority="63"/>
+    <w:lsdException w:name="Medium Shading 2 Accent 4" w:uiPriority="64"/>
+    <w:lsdException w:name="Medium List 1 Accent 4" w:uiPriority="65"/>
+    <w:lsdException w:name="Medium List 2 Accent 4" w:uiPriority="66"/>
+    <w:lsdException w:name="Medium Grid 1 Accent 4" w:uiPriority="67"/>
+    <w:lsdException w:name="Medium Grid 2 Accent 4" w:uiPriority="68"/>
+    <w:lsdException w:name="Medium Grid 3 Accent 4" w:uiPriority="69"/>
+    <w:lsdException w:name="Dark List Accent 4" w:uiPriority="70"/>
+    <w:lsdException w:name="Colorful Shading Accent 4" w:uiPriority="71"/>
+    <w:lsdException w:name="Colorful List Accent 4" w:uiPriority="72"/>
+    <w:lsdException w:name="Colorful Grid Accent 4" w:uiPriority="73"/>
+    <w:lsdException w:name="Light Shading Accent 5" w:uiPriority="60"/>
+    <w:lsdException w:name="Light List Accent 5" w:uiPriority="61"/>
+    <w:lsdException w:name="Light Grid Accent 5" w:uiPriority="62"/>
+    <w:lsdException w:name="Medium Shading 1 Accent 5" w:uiPriority="63"/>
+    <w:lsdException w:name="Medium Shading 2 Accent 5" w:uiPriority="64"/>
+    <w:lsdException w:name="Medium List 1 Accent 5" w:uiPriority="65"/>
+    <w:lsdException w:name="Medium List 2 Accent 5" w:uiPriority="66"/>
+    <w:lsdException w:name="Medium Grid 1 Accent 5" w:uiPriority="67"/>
+    <w:lsdException w:name="Medium Grid 2 Accent 5" w:uiPriority="68"/>
+    <w:lsdException w:name="Medium Grid 3 Accent 5" w:uiPriority="69"/>
+    <w:lsdException w:name="Dark List Accent 5" w:uiPriority="70"/>
+    <w:lsdException w:name="Colorful Shading Accent 5" w:uiPriority="71"/>
+    <w:lsdException w:name="Colorful List Accent 5" w:uiPriority="72"/>
+    <w:lsdException w:name="Colorful Grid Accent 5" w:uiPriority="73"/>
+    <w:lsdException w:name="Light Shading Accent 6" w:uiPriority="60"/>
+    <w:lsdException w:name="Light List Accent 6" w:uiPriority="61"/>
+    <w:lsdException w:name="Light Grid Accent 6" w:uiPriority="62"/>
+    <w:lsdException w:name="Medium Shading 1 Accent 6" w:uiPriority="63"/>
+    <w:lsdException w:name="Medium Shading 2 Accent 6" w:uiPriority="64"/>
+    <w:lsdException w:name="Medium List 1 Accent 6" w:uiPriority="65"/>
+    <w:lsdException w:name="Medium List 2 Accent 6" w:uiPriority="66"/>
+    <w:lsdException w:name="Medium Grid 1 Accent 6" w:uiPriority="67"/>
+    <w:lsdException w:name="Medium Grid 2 Accent 6" w:uiPriority="68"/>
+    <w:lsdException w:name="Medium Grid 3 Accent 6" w:uiPriority="69"/>
+    <w:lsdException w:name="Dark List Accent 6" w:uiPriority="70"/>
+    <w:lsdException w:name="Colorful Shading Accent 6" w:uiPriority="71"/>
+    <w:lsdException w:name="Colorful List Accent 6" w:uiPriority="72"/>
+    <w:lsdException w:name="Colorful Grid Accent 6" w:uiPriority="73"/>
+    <w:lsdException w:name="Subtle Emphasis" w:uiPriority="19" w:qFormat="1"/>
+    <w:lsdException w:name="Intense Emphasis" w:uiPriority="21" w:qFormat="1"/>
+    <w:lsdException w:name="Subtle Reference" w:uiPriority="31" w:qFormat="1"/>
+    <w:lsdException w:name="Intense Reference" w:uiPriority="32" w:qFormat="1"/>
+    <w:lsdException w:name="Book Title" w:uiPriority="33" w:qFormat="1"/>
+    <w:lsdException w:name="Bibliography" w:semiHidden="1" w:uiPriority="37" w:unhideWhenUsed="1"/>
+    <w:lsdException w:name="TOC Heading" w:semiHidden="1" w:uiPriority="39" w:unhideWhenUsed="1" w:qFormat="1"/>
+    <w:lsdException w:name="Plain Table 1" w:uiPriority="41"/>
+    <w:lsdException w:name="Plain Table 2" w:uiPriority="42"/>
+    <w:lsdException w:name="Plain Table 3" w:uiPriority="43"/>
+    <w:lsdException w:name="Plain Table 4" w:uiPriority="44"/>
+    <w:lsdException w:name="Plain Table 5" w:uiPriority="45"/>
+    <w:lsdException w:name="Grid Table Light" w:uiPriority="40"/>
+    <w:lsdException w:name="Grid Table 1 Light" w:uiPriority="46"/>
+    <w:lsdException w:name="Grid Table 2" w:uiPriority="47"/>
+    <w:lsdException w:name="Grid Table 3" w:uiPriority="48"/>
+    <w:lsdException w:name="Grid Table 4" w:uiPriority="49"/>
+    <w:lsdException w:name="Grid Table 5 Dark" w:uiPriority="50"/>
+    <w:lsdException w:name="Grid Table 6 Colorful" w:uiPriority="51"/>
+    <w:lsdException w:name="Grid Table 7 Colorful" w:uiPriority="52"/>
+    <w:lsdException w:name="Grid Table 1 Light Accent 1" w:uiPriority="46"/>
+    <w:lsdException w:name="Grid Table 2 Accent 1" w:uiPriority="47"/>
+    <w:lsdException w:name="Grid Table 3 Accent 1" w:uiPriority="48"/>
+    <w:lsdException w:name="Grid Table 4 Accent 1" w:uiPriority="49"/>
+    <w:lsdException w:name="Grid Table 5 Dark Accent 1" w:uiPriority="50"/>
+    <w:lsdException w:name="Grid Table 6 Colorful Accent 1" w:uiPriority="51"/>
+    <w:lsdException w:name="Grid Table 7 Colorful Accent 1" w:uiPriority="52"/>
+    <w:lsdException w:name="Grid Table 1 Light Accent 2" w:uiPriority="46"/>
+    <w:lsdException w:name="Grid Table 2 Accent 2" w:uiPriority="47"/>
+    <w:lsdException w:name="Grid Table 3 Accent 2" w:uiPriority="48"/>
+    <w:lsdException w:name="Grid Table 4 Accent 2" w:uiPriority="49"/>
+    <w:lsdException w:name="Grid Table 5 Dark Accent 2" w:uiPriority="50"/>
+    <w:lsdException w:name="Grid Table 6 Colorful Accent 2" w:uiPriority="51"/>
+    <w:lsdException w:name="Grid Table 7 Colorful Accent 2" w:uiPriority="52"/>
+    <w:lsdException w:name="Grid Table 1 Light Accent 3" w:uiPriority="46"/>
+    <w:lsdException w:name="Grid Table 2 Accent 3" w:uiPriority="47"/>
+    <w:lsdException w:name="Grid Table 3 Accent 3" w:uiPriority="48"/>
+    <w:lsdException w:name="Grid Table 4 Accent 3" w:uiPriority="49"/>
+    <w:lsdException w:name="Grid Table 5 Dark Accent 3" w:uiPriority="50"/>
+    <w:lsdException w:name="Grid Table 6 Colorful Accent 3" w:uiPriority="51"/>
+    <w:lsdException w:name="Grid Table 7 Colorful Accent 3" w:uiPriority="52"/>
+    <w:lsdException w:name="Grid Table 1 Light Accent 4" w:uiPriority="46"/>
+    <w:lsdException w:name="Grid Table 2 Accent 4" w:uiPriority="47"/>
+    <w:lsdException w:name="Grid Table 3 Accent 4" w:uiPriority="48"/>
+    <w:lsdException w:name="Grid Table 4 Accent 4" w:uiPriority="49"/>
+    <w:lsdException w:name="Grid Table 5 Dark Accent 4" w:uiPriority="50"/>
+    <w:lsdException w:name="Grid Table 6 Colorful Accent 4" w:uiPriority="51"/>
+    <w:lsdException w:name="Grid Table 7 Colorful Accent 4" w:uiPriority="52"/>
+    <w:lsdException w:name="Grid Table 1 Light Accent 5" w:uiPriority="46"/>
+    <w:lsdException w:name="Grid Table 2 Accent 5" w:uiPriority="47"/>
+    <w:lsdException w:name="Grid Table 3 Accent 5" w:uiPriority="48"/>
+    <w:lsdException w:name="Grid Table 4 Accent 5" w:uiPriority="49"/>
+    <w:lsdException w:name="Grid Table 5 Dark Accent 5" w:uiPriority="50"/>
+    <w:lsdException w:name="Grid Table 6 Colorful Accent 5" w:uiPriority="51"/>
+    <w:lsdException w:name="Grid Table 7 Colorful Accent 5" w:uiPriority="52"/>
+    <w:lsdException w:name="Grid Table 1 Light Accent 6" w:uiPriority="46"/>
+    <w:lsdException w:name="Grid Table 2 Accent 6" w:uiPriority="47"/>
+    <w:lsdException w:name="Grid Table 3 Accent 6" w:uiPriority="48"/>
+    <w:lsdException w:name="Grid Table 4 Accent 6" w:uiPriority="49"/>
+    <w:lsdException w:name="Grid Table 5 Dark Accent 6" w:uiPriority="50"/>
+    <w:lsdException w:name="Grid Table 6 Colorful Accent 6" w:uiPriority="51"/>
+    <w:lsdException w:name="Grid Table 7 Colorful Accent 6" w:uiPriority="52"/>
+    <w:lsdException w:name="List Table 1 Light" w:uiPriority="46"/>
+    <w:lsdException w:name="List Table 2" w:uiPriority="47"/>
+    <w:lsdException w:name="List Table 3" w:uiPriority="48"/>
+    <w:lsdException w:name="List Table 4" w:uiPriority="49"/>
+    <w:lsdException w:name="List Table 5 Dark" w:uiPriority="50"/>
+    <w:lsdException w:name="List Table 6 Colorful" w:uiPriority="51"/>
+    <w:lsdException w:name="List Table 7 Colorful" w:uiPriority="52"/>
+    <w:lsdException w:name="List Table 1 Light Accent 1" w:uiPriority="46"/>
+    <w:lsdException w:name="List Table 2 Accent 1" w:uiPriority="47"/>
+    <w:lsdException w:name="List Table 3 Accent 1" w:uiPriority="48"/>
+    <w:lsdException w:name="List Table 4 Accent 1" w:uiPriority="49"/>
+    <w:lsdException w:name="List Table 5 Dark Accent 1" w:uiPriority="50"/>
+    <w:lsdException w:name="List Table 6 Colorful Accent 1" w:uiPriority="51"/>
+    <w:lsdException w:name="List Table 7 Colorful Accent 1" w:uiPriority="52"/>
+    <w:lsdException w:name="List Table 1 Light Accent 2" w:uiPriority="46"/>
+    <w:lsdException w:name="List Table 2 Accent 2" w:uiPriority="47"/>
+    <w:lsdException w:name="List Table 3 Accent 2" w:uiPriority="48"/>
+    <w:lsdException w:name="List Table 4 Accent 2" w:uiPriority="49"/>
+    <w:lsdException w:name="List Table 5 Dark Accent 2" w:uiPriority="50"/>
+    <w:lsdException w:name="List Table 6 Colorful Accent 2" w:uiPriority="51"/>
+    <w:lsdException w:name="List Table 7 Colorful Accent 2" w:uiPriority="52"/>
+    <w:lsdException w:name="List Table 1 Light Accent 3" w:uiPriority="46"/>
+    <w:lsdException w:name="List Table 2 Accent 3" w:uiPriority="47"/>
+    <w:lsdException w:name="List Table 3 Accent 3" w:uiPriority="48"/>
+    <w:lsdException w:name="List Table 4 Accent 3" w:uiPriority="49"/>
+    <w:lsdException w:name="List Table 5 Dark Accent 3" w:uiPriority="50"/>
+    <w:lsdException w:name="List Table 6 Colorful Accent 3" w:uiPriority="51"/>
+    <w:lsdException w:name="List Table 7 Colorful Accent 3" w:uiPriority="52"/>
+    <w:lsdException w:name="List Table 1 Light Accent 4" w:uiPriority="46"/>
+    <w:lsdException w:name="List Table 2 Accent 4" w:uiPriority="47"/>
+    <w:lsdException w:name="List Table 3 Accent 4" w:uiPriority="48"/>
+    <w:lsdException w:name="List Table 4 Accent 4" w:uiPriority="49"/>
+    <w:lsdException w:name="List Table 5 Dark Accent 4" w:uiPriority="50"/>
+    <w:lsdException w:name="List Table 6 Colorful Accent 4" w:uiPriority="51"/>
+    <w:lsdException w:name="List Table 7 Colorful Accent 4" w:uiPriority="52"/>
+    <w:lsdException w:name="List Table 1 Light Accent 5" w:uiPriority="46"/>
+    <w:lsdException w:name="List Table 2 Accent 5" w:uiPriority="47"/>
+    <w:lsdException w:name="List Table 3 Accent 5" w:uiPriority="48"/>
+    <w:lsdException w:name="List Table 4 Accent 5" w:uiPriority="49"/>
+    <w:lsdException w:name="List Table 5 Dark Accent 5" w:uiPriority="50"/>
+    <w:lsdException w:name="List Table 6 Colorful Accent 5" w:uiPriority="51"/>
+    <w:lsdException w:name="List Table 7 Colorful Accent 5" w:uiPriority="52"/>
+    <w:lsdException w:name="List Table 1 Light Accent 6" w:uiPriority="46"/>
+    <w:lsdException w:name="List Table 2 Accent 6" w:uiPriority="47"/>
+    <w:lsdException w:name="List Table 3 Accent 6" w:uiPriority="48"/>
+    <w:lsdException w:name="List Table 4 Accent 6" w:uiPriority="49"/>
+    <w:lsdException w:name="List Table 5 Dark Accent 6" w:uiPriority="50"/>
+    <w:lsdException w:name="List Table 6 Colorful Accent 6" w:uiPriority="51"/>
+    <w:lsdException w:name="List Table 7 Colorful Accent 6" w:uiPriority="52"/>
+    <w:lsdException w:name="Mention" w:semiHidden="1" w:unhideWhenUsed="1"/>
+    <w:lsdException w:name="Smart Hyperlink" w:semiHidden="1" w:unhideWhenUsed="1"/>
+    <w:lsdException w:name="Hashtag" w:semiHidden="1" w:unhideWhenUsed="1"/>
+    <w:lsdException w:name="Unresolved Mention" w:semiHidden="1" w:unhideWhenUsed="1"/>
   </w:latentStyles>
   <w:style w:type="paragraph" w:default="1" w:styleId="Normal">
     <w:name w:val="Normal"/>

</xml_diff>